<commit_message>
Rapport de synthese, redaction de la partie mission
</commit_message>
<xml_diff>
--- a/Docs/RapportSynth�se_v2.docx
+++ b/Docs/RapportSynth�se_v2.docx
@@ -10,431 +10,9 @@
           <w:docPartUnique/>
         </w:docPartObj>
       </w:sdtPr>
+      <w:sdtEndPr/>
       <w:sdtContent>
         <w:p>
-          <w:r>
-            <w:rPr>
-              <w:noProof/>
-              <w:lang w:eastAsia="fr-FR"/>
-            </w:rPr>
-            <w:drawing>
-              <wp:anchor distT="0" distB="0" distL="114300" distR="114300" simplePos="0" relativeHeight="251663360" behindDoc="0" locked="0" layoutInCell="1" allowOverlap="1" wp14:anchorId="197A4785" wp14:editId="03167C02">
-                <wp:simplePos x="0" y="0"/>
-                <wp:positionH relativeFrom="column">
-                  <wp:posOffset>3999675</wp:posOffset>
-                </wp:positionH>
-                <wp:positionV relativeFrom="paragraph">
-                  <wp:posOffset>-675640</wp:posOffset>
-                </wp:positionV>
-                <wp:extent cx="2564765" cy="1632585"/>
-                <wp:effectExtent l="0" t="0" r="6985" b="5715"/>
-                <wp:wrapNone/>
-                <wp:docPr id="55" name="Picture 55"/>
-                <wp:cNvGraphicFramePr>
-                  <a:graphicFrameLocks xmlns:a="http://schemas.openxmlformats.org/drawingml/2006/main" noChangeAspect="1"/>
-                </wp:cNvGraphicFramePr>
-                <a:graphic xmlns:a="http://schemas.openxmlformats.org/drawingml/2006/main">
-                  <a:graphicData uri="http://schemas.openxmlformats.org/drawingml/2006/picture">
-                    <pic:pic xmlns:pic="http://schemas.openxmlformats.org/drawingml/2006/picture">
-                      <pic:nvPicPr>
-                        <pic:cNvPr id="0" name="Logo_Polytech_PNG_Blanc.png"/>
-                        <pic:cNvPicPr/>
-                      </pic:nvPicPr>
-                      <pic:blipFill>
-                        <a:blip r:embed="rId10" cstate="print">
-                          <a:extLst>
-                            <a:ext uri="{28A0092B-C50C-407E-A947-70E740481C1C}">
-                              <a14:useLocalDpi xmlns:a14="http://schemas.microsoft.com/office/drawing/2010/main" val="0"/>
-                            </a:ext>
-                          </a:extLst>
-                        </a:blip>
-                        <a:stretch>
-                          <a:fillRect/>
-                        </a:stretch>
-                      </pic:blipFill>
-                      <pic:spPr>
-                        <a:xfrm>
-                          <a:off x="0" y="0"/>
-                          <a:ext cx="2564765" cy="1632585"/>
-                        </a:xfrm>
-                        <a:prstGeom prst="rect">
-                          <a:avLst/>
-                        </a:prstGeom>
-                      </pic:spPr>
-                    </pic:pic>
-                  </a:graphicData>
-                </a:graphic>
-                <wp14:sizeRelH relativeFrom="page">
-                  <wp14:pctWidth>0</wp14:pctWidth>
-                </wp14:sizeRelH>
-                <wp14:sizeRelV relativeFrom="page">
-                  <wp14:pctHeight>0</wp14:pctHeight>
-                </wp14:sizeRelV>
-              </wp:anchor>
-            </w:drawing>
-          </w:r>
-          <w:r>
-            <w:rPr>
-              <w:noProof/>
-              <w:lang w:eastAsia="fr-FR"/>
-            </w:rPr>
-            <mc:AlternateContent>
-              <mc:Choice Requires="wps">
-                <w:drawing>
-                  <wp:anchor distT="0" distB="0" distL="114300" distR="114300" simplePos="0" relativeHeight="251661312" behindDoc="0" locked="0" layoutInCell="0" allowOverlap="1" wp14:anchorId="109FFF2B" wp14:editId="650CCF11">
-                    <wp:simplePos x="0" y="0"/>
-                    <wp:positionH relativeFrom="page">
-                      <wp:align>left</wp:align>
-                    </wp:positionH>
-                    <mc:AlternateContent>
-                      <mc:Choice Requires="wp14">
-                        <wp:positionV relativeFrom="page">
-                          <wp14:pctPosVOffset>25000</wp14:pctPosVOffset>
-                        </wp:positionV>
-                      </mc:Choice>
-                      <mc:Fallback>
-                        <wp:positionV relativeFrom="page">
-                          <wp:posOffset>2672715</wp:posOffset>
-                        </wp:positionV>
-                      </mc:Fallback>
-                    </mc:AlternateContent>
-                    <wp:extent cx="6995160" cy="640080"/>
-                    <wp:effectExtent l="0" t="0" r="0" b="7620"/>
-                    <wp:wrapNone/>
-                    <wp:docPr id="362" name="Rectangle 16"/>
-                    <wp:cNvGraphicFramePr>
-                      <a:graphicFrameLocks xmlns:a="http://schemas.openxmlformats.org/drawingml/2006/main"/>
-                    </wp:cNvGraphicFramePr>
-                    <a:graphic xmlns:a="http://schemas.openxmlformats.org/drawingml/2006/main">
-                      <a:graphicData uri="http://schemas.microsoft.com/office/word/2010/wordprocessingShape">
-                        <wps:wsp>
-                          <wps:cNvSpPr>
-                            <a:spLocks noChangeArrowheads="1"/>
-                          </wps:cNvSpPr>
-                          <wps:spPr bwMode="auto">
-                            <a:xfrm>
-                              <a:off x="0" y="0"/>
-                              <a:ext cx="6995160" cy="640080"/>
-                            </a:xfrm>
-                            <a:prstGeom prst="rect">
-                              <a:avLst/>
-                            </a:prstGeom>
-                            <a:solidFill>
-                              <a:schemeClr val="accent1"/>
-                            </a:solidFill>
-                            <a:ln w="12700">
-                              <a:solidFill>
-                                <a:schemeClr val="bg1"/>
-                              </a:solidFill>
-                              <a:miter lim="800000"/>
-                              <a:headEnd/>
-                              <a:tailEnd/>
-                            </a:ln>
-                            <a:extLst/>
-                          </wps:spPr>
-                          <wps:txbx>
-                            <w:txbxContent>
-                              <w:sdt>
-                                <w:sdtPr>
-                                  <w:rPr>
-                                    <w:rFonts w:asciiTheme="majorHAnsi" w:eastAsiaTheme="majorEastAsia" w:hAnsiTheme="majorHAnsi" w:cstheme="majorBidi"/>
-                                    <w:color w:val="FFFFFF" w:themeColor="background1"/>
-                                    <w:sz w:val="72"/>
-                                    <w:szCs w:val="72"/>
-                                    <w:lang w:val="fr-FR"/>
-                                  </w:rPr>
-                                  <w:alias w:val="Title"/>
-                                  <w:id w:val="-1254422656"/>
-                                  <w:dataBinding w:prefixMappings="xmlns:ns0='http://schemas.openxmlformats.org/package/2006/metadata/core-properties' xmlns:ns1='http://purl.org/dc/elements/1.1/'" w:xpath="/ns0:coreProperties[1]/ns1:title[1]" w:storeItemID="{6C3C8BC8-F283-45AE-878A-BAB7291924A1}"/>
-                                  <w:text/>
-                                </w:sdtPr>
-                                <w:sdtContent>
-                                  <w:p>
-                                    <w:pPr>
-                                      <w:pStyle w:val="NoSpacing"/>
-                                      <w:jc w:val="right"/>
-                                      <w:rPr>
-                                        <w:rFonts w:asciiTheme="majorHAnsi" w:eastAsiaTheme="majorEastAsia" w:hAnsiTheme="majorHAnsi" w:cstheme="majorBidi"/>
-                                        <w:color w:val="FFFFFF" w:themeColor="background1"/>
-                                        <w:sz w:val="72"/>
-                                        <w:szCs w:val="72"/>
-                                        <w:lang w:val="fr-FR"/>
-                                      </w:rPr>
-                                    </w:pPr>
-                                    <w:r>
-                                      <w:rPr>
-                                        <w:rFonts w:asciiTheme="majorHAnsi" w:eastAsiaTheme="majorEastAsia" w:hAnsiTheme="majorHAnsi" w:cstheme="majorBidi"/>
-                                        <w:color w:val="FFFFFF" w:themeColor="background1"/>
-                                        <w:sz w:val="72"/>
-                                        <w:szCs w:val="72"/>
-                                        <w:lang w:val="fr-FR"/>
-                                      </w:rPr>
-                                      <w:t>Plateforme de</w:t>
-                                    </w:r>
-                                    <w:r>
-                                      <w:rPr>
-                                        <w:rFonts w:asciiTheme="majorHAnsi" w:eastAsiaTheme="majorEastAsia" w:hAnsiTheme="majorHAnsi" w:cstheme="majorBidi"/>
-                                        <w:color w:val="FFFFFF" w:themeColor="background1"/>
-                                        <w:sz w:val="72"/>
-                                        <w:szCs w:val="72"/>
-                                        <w:lang w:val="fr-FR"/>
-                                      </w:rPr>
-                                      <w:t xml:space="preserve"> gestion des SMS</w:t>
-                                    </w:r>
-                                  </w:p>
-                                </w:sdtContent>
-                              </w:sdt>
-                            </w:txbxContent>
-                          </wps:txbx>
-                          <wps:bodyPr rot="0" vert="horz" wrap="square" lIns="182880" tIns="45720" rIns="182880" bIns="45720" anchor="ctr" anchorCtr="0" upright="1">
-                            <a:spAutoFit/>
-                          </wps:bodyPr>
-                        </wps:wsp>
-                      </a:graphicData>
-                    </a:graphic>
-                    <wp14:sizeRelH relativeFrom="page">
-                      <wp14:pctWidth>90000</wp14:pctWidth>
-                    </wp14:sizeRelH>
-                    <wp14:sizeRelV relativeFrom="page">
-                      <wp14:pctHeight>7300</wp14:pctHeight>
-                    </wp14:sizeRelV>
-                  </wp:anchor>
-                </w:drawing>
-              </mc:Choice>
-              <mc:Fallback>
-                <w:pict>
-                  <v:rect id="Rectangle 16" o:spid="_x0000_s1026" style="position:absolute;left:0;text-align:left;margin-left:0;margin-top:0;width:550.8pt;height:50.4pt;z-index:251661312;visibility:visible;mso-wrap-style:square;mso-width-percent:900;mso-height-percent:73;mso-top-percent:250;mso-wrap-distance-left:9pt;mso-wrap-distance-top:0;mso-wrap-distance-right:9pt;mso-wrap-distance-bottom:0;mso-position-horizontal:left;mso-position-horizontal-relative:page;mso-position-vertical-relative:page;mso-width-percent:900;mso-height-percent:73;mso-top-percent:250;mso-width-relative:page;mso-height-relative:page;v-text-anchor:middle" o:gfxdata="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" o:allowincell="f" fillcolor="#0f6fc6 [3204]" strokecolor="white [3212]" strokeweight="1pt">
-                    <v:textbox style="mso-fit-shape-to-text:t" inset="14.4pt,,14.4pt">
-                      <w:txbxContent>
-                        <w:sdt>
-                          <w:sdtPr>
-                            <w:rPr>
-                              <w:rFonts w:asciiTheme="majorHAnsi" w:eastAsiaTheme="majorEastAsia" w:hAnsiTheme="majorHAnsi" w:cstheme="majorBidi"/>
-                              <w:color w:val="FFFFFF" w:themeColor="background1"/>
-                              <w:sz w:val="72"/>
-                              <w:szCs w:val="72"/>
-                              <w:lang w:val="fr-FR"/>
-                            </w:rPr>
-                            <w:alias w:val="Title"/>
-                            <w:id w:val="-1254422656"/>
-                            <w:dataBinding w:prefixMappings="xmlns:ns0='http://schemas.openxmlformats.org/package/2006/metadata/core-properties' xmlns:ns1='http://purl.org/dc/elements/1.1/'" w:xpath="/ns0:coreProperties[1]/ns1:title[1]" w:storeItemID="{6C3C8BC8-F283-45AE-878A-BAB7291924A1}"/>
-                            <w:text/>
-                          </w:sdtPr>
-                          <w:sdtContent>
-                            <w:p>
-                              <w:pPr>
-                                <w:pStyle w:val="NoSpacing"/>
-                                <w:jc w:val="right"/>
-                                <w:rPr>
-                                  <w:rFonts w:asciiTheme="majorHAnsi" w:eastAsiaTheme="majorEastAsia" w:hAnsiTheme="majorHAnsi" w:cstheme="majorBidi"/>
-                                  <w:color w:val="FFFFFF" w:themeColor="background1"/>
-                                  <w:sz w:val="72"/>
-                                  <w:szCs w:val="72"/>
-                                  <w:lang w:val="fr-FR"/>
-                                </w:rPr>
-                              </w:pPr>
-                              <w:r>
-                                <w:rPr>
-                                  <w:rFonts w:asciiTheme="majorHAnsi" w:eastAsiaTheme="majorEastAsia" w:hAnsiTheme="majorHAnsi" w:cstheme="majorBidi"/>
-                                  <w:color w:val="FFFFFF" w:themeColor="background1"/>
-                                  <w:sz w:val="72"/>
-                                  <w:szCs w:val="72"/>
-                                  <w:lang w:val="fr-FR"/>
-                                </w:rPr>
-                                <w:t>Plateforme de</w:t>
-                              </w:r>
-                              <w:r>
-                                <w:rPr>
-                                  <w:rFonts w:asciiTheme="majorHAnsi" w:eastAsiaTheme="majorEastAsia" w:hAnsiTheme="majorHAnsi" w:cstheme="majorBidi"/>
-                                  <w:color w:val="FFFFFF" w:themeColor="background1"/>
-                                  <w:sz w:val="72"/>
-                                  <w:szCs w:val="72"/>
-                                  <w:lang w:val="fr-FR"/>
-                                </w:rPr>
-                                <w:t xml:space="preserve"> gestion des SMS</w:t>
-                              </w:r>
-                            </w:p>
-                          </w:sdtContent>
-                        </w:sdt>
-                      </w:txbxContent>
-                    </v:textbox>
-                    <w10:wrap anchorx="page" anchory="page"/>
-                  </v:rect>
-                </w:pict>
-              </mc:Fallback>
-            </mc:AlternateContent>
-          </w:r>
-          <w:r>
-            <w:rPr>
-              <w:noProof/>
-              <w:lang w:eastAsia="fr-FR"/>
-            </w:rPr>
-            <mc:AlternateContent>
-              <mc:Choice Requires="wps">
-                <w:drawing>
-                  <wp:anchor distT="0" distB="0" distL="114300" distR="114300" simplePos="0" relativeHeight="251665408" behindDoc="0" locked="0" layoutInCell="1" allowOverlap="1" wp14:anchorId="3770A3BB" wp14:editId="77460DA1">
-                    <wp:simplePos x="0" y="0"/>
-                    <wp:positionH relativeFrom="column">
-                      <wp:posOffset>3919220</wp:posOffset>
-                    </wp:positionH>
-                    <wp:positionV relativeFrom="paragraph">
-                      <wp:posOffset>3990340</wp:posOffset>
-                    </wp:positionV>
-                    <wp:extent cx="2874638" cy="1306285"/>
-                    <wp:effectExtent l="0" t="0" r="0" b="0"/>
-                    <wp:wrapNone/>
-                    <wp:docPr id="2" name="Zone de texte 2"/>
-                    <wp:cNvGraphicFramePr/>
-                    <a:graphic xmlns:a="http://schemas.openxmlformats.org/drawingml/2006/main">
-                      <a:graphicData uri="http://schemas.microsoft.com/office/word/2010/wordprocessingShape">
-                        <wps:wsp>
-                          <wps:cNvSpPr txBox="1"/>
-                          <wps:spPr>
-                            <a:xfrm>
-                              <a:off x="0" y="0"/>
-                              <a:ext cx="2874638" cy="1306285"/>
-                            </a:xfrm>
-                            <a:prstGeom prst="rect">
-                              <a:avLst/>
-                            </a:prstGeom>
-                            <a:noFill/>
-                            <a:ln w="6350">
-                              <a:noFill/>
-                            </a:ln>
-                            <a:effectLst/>
-                          </wps:spPr>
-                          <wps:style>
-                            <a:lnRef idx="0">
-                              <a:schemeClr val="accent1"/>
-                            </a:lnRef>
-                            <a:fillRef idx="0">
-                              <a:schemeClr val="accent1"/>
-                            </a:fillRef>
-                            <a:effectRef idx="0">
-                              <a:schemeClr val="accent1"/>
-                            </a:effectRef>
-                            <a:fontRef idx="minor">
-                              <a:schemeClr val="dk1"/>
-                            </a:fontRef>
-                          </wps:style>
-                          <wps:txbx>
-                            <w:txbxContent>
-                              <w:p>
-                                <w:pPr>
-                                  <w:spacing w:after="0" w:line="240" w:lineRule="auto"/>
-                                  <w:rPr>
-                                    <w:rFonts w:asciiTheme="majorHAnsi" w:hAnsiTheme="majorHAnsi"/>
-                                    <w:color w:val="FFFFFF" w:themeColor="background1"/>
-                                    <w:sz w:val="72"/>
-                                    <w:szCs w:val="72"/>
-                                  </w:rPr>
-                                </w:pPr>
-                                <w:r>
-                                  <w:rPr>
-                                    <w:rFonts w:asciiTheme="majorHAnsi" w:hAnsiTheme="majorHAnsi"/>
-                                    <w:color w:val="FFFFFF" w:themeColor="background1"/>
-                                    <w:sz w:val="72"/>
-                                    <w:szCs w:val="72"/>
-                                  </w:rPr>
-                                  <w:t xml:space="preserve">Rapport de </w:t>
-                                </w:r>
-                              </w:p>
-                              <w:p>
-                                <w:pPr>
-                                  <w:spacing w:after="0" w:line="240" w:lineRule="auto"/>
-                                  <w:rPr>
-                                    <w:rFonts w:asciiTheme="majorHAnsi" w:hAnsiTheme="majorHAnsi"/>
-                                    <w:color w:val="FFFFFF" w:themeColor="background1"/>
-                                    <w:sz w:val="72"/>
-                                    <w:szCs w:val="72"/>
-                                  </w:rPr>
-                                </w:pPr>
-                                <w:r>
-                                  <w:rPr>
-                                    <w:rFonts w:asciiTheme="majorHAnsi" w:hAnsiTheme="majorHAnsi"/>
-                                    <w:color w:val="FFFFFF" w:themeColor="background1"/>
-                                    <w:sz w:val="72"/>
-                                    <w:szCs w:val="72"/>
-                                  </w:rPr>
-                                  <w:t>synthèse</w:t>
-                                </w:r>
-                              </w:p>
-                            </w:txbxContent>
-                          </wps:txbx>
-                          <wps:bodyPr rot="0" spcFirstLastPara="0" vertOverflow="overflow" horzOverflow="overflow" vert="horz" wrap="square" lIns="91440" tIns="45720" rIns="91440" bIns="45720" numCol="1" spcCol="0" rtlCol="0" fromWordArt="0" anchor="t" anchorCtr="0" forceAA="0" compatLnSpc="1">
-                            <a:prstTxWarp prst="textNoShape">
-                              <a:avLst/>
-                            </a:prstTxWarp>
-                            <a:noAutofit/>
-                          </wps:bodyPr>
-                        </wps:wsp>
-                      </a:graphicData>
-                    </a:graphic>
-                    <wp14:sizeRelH relativeFrom="margin">
-                      <wp14:pctWidth>0</wp14:pctWidth>
-                    </wp14:sizeRelH>
-                    <wp14:sizeRelV relativeFrom="margin">
-                      <wp14:pctHeight>0</wp14:pctHeight>
-                    </wp14:sizeRelV>
-                  </wp:anchor>
-                </w:drawing>
-              </mc:Choice>
-              <mc:Fallback>
-                <w:pict>
-                  <v:shapetype id="_x0000_t202" coordsize="21600,21600" o:spt="202" path="m,l,21600r21600,l21600,xe">
-                    <v:stroke joinstyle="miter"/>
-                    <v:path gradientshapeok="t" o:connecttype="rect"/>
-                  </v:shapetype>
-                  <v:shape id="Zone de texte 2" o:spid="_x0000_s1027" type="#_x0000_t202" style="position:absolute;left:0;text-align:left;margin-left:308.6pt;margin-top:314.2pt;width:226.35pt;height:102.85pt;z-index:251665408;visibility:visible;mso-wrap-style:square;mso-width-percent:0;mso-height-percent:0;mso-wrap-distance-left:9pt;mso-wrap-distance-top:0;mso-wrap-distance-right:9pt;mso-wrap-distance-bottom:0;mso-position-horizontal:absolute;mso-position-horizontal-relative:text;mso-position-vertical:absolute;mso-position-vertical-relative:text;mso-width-percent:0;mso-height-percent:0;mso-width-relative:margin;mso-height-relative:margin;v-text-anchor:top" o:gfxdata="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" filled="f" stroked="f" strokeweight=".5pt">
-                    <v:textbox>
-                      <w:txbxContent>
-                        <w:p>
-                          <w:pPr>
-                            <w:spacing w:after="0" w:line="240" w:lineRule="auto"/>
-                            <w:rPr>
-                              <w:rFonts w:asciiTheme="majorHAnsi" w:hAnsiTheme="majorHAnsi"/>
-                              <w:color w:val="FFFFFF" w:themeColor="background1"/>
-                              <w:sz w:val="72"/>
-                              <w:szCs w:val="72"/>
-                            </w:rPr>
-                          </w:pPr>
-                          <w:r>
-                            <w:rPr>
-                              <w:rFonts w:asciiTheme="majorHAnsi" w:hAnsiTheme="majorHAnsi"/>
-                              <w:color w:val="FFFFFF" w:themeColor="background1"/>
-                              <w:sz w:val="72"/>
-                              <w:szCs w:val="72"/>
-                            </w:rPr>
-                            <w:t xml:space="preserve">Rapport de </w:t>
-                          </w:r>
-                        </w:p>
-                        <w:p>
-                          <w:pPr>
-                            <w:spacing w:after="0" w:line="240" w:lineRule="auto"/>
-                            <w:rPr>
-                              <w:rFonts w:asciiTheme="majorHAnsi" w:hAnsiTheme="majorHAnsi"/>
-                              <w:color w:val="FFFFFF" w:themeColor="background1"/>
-                              <w:sz w:val="72"/>
-                              <w:szCs w:val="72"/>
-                            </w:rPr>
-                          </w:pPr>
-                          <w:r>
-                            <w:rPr>
-                              <w:rFonts w:asciiTheme="majorHAnsi" w:hAnsiTheme="majorHAnsi"/>
-                              <w:color w:val="FFFFFF" w:themeColor="background1"/>
-                              <w:sz w:val="72"/>
-                              <w:szCs w:val="72"/>
-                            </w:rPr>
-                            <w:t>synthèse</w:t>
-                          </w:r>
-                        </w:p>
-                      </w:txbxContent>
-                    </v:textbox>
-                  </v:shape>
-                </w:pict>
-              </mc:Fallback>
-            </mc:AlternateContent>
-          </w:r>
           <w:r>
             <w:rPr>
               <w:noProof/>
@@ -443,15 +21,15 @@
             <mc:AlternateContent>
               <mc:Choice Requires="wpg">
                 <w:drawing>
-                  <wp:anchor distT="0" distB="0" distL="114300" distR="114300" simplePos="0" relativeHeight="251659264" behindDoc="0" locked="0" layoutInCell="0" allowOverlap="1" wp14:anchorId="5585CB61" wp14:editId="08D825AD">
+                  <wp:anchor distT="0" distB="0" distL="114300" distR="114300" simplePos="0" relativeHeight="251659264" behindDoc="0" locked="0" layoutInCell="0" allowOverlap="1" wp14:anchorId="76492DA4" wp14:editId="7068DB82">
                     <wp:simplePos x="0" y="0"/>
                     <wp:positionH relativeFrom="page">
-                      <wp:align>right</wp:align>
+                      <wp:posOffset>4509374</wp:posOffset>
                     </wp:positionH>
                     <wp:positionV relativeFrom="page">
                       <wp:align>top</wp:align>
                     </wp:positionV>
-                    <wp:extent cx="3118485" cy="10058400"/>
+                    <wp:extent cx="3115858" cy="10058400"/>
                     <wp:effectExtent l="0" t="0" r="0" b="0"/>
                     <wp:wrapNone/>
                     <wp:docPr id="363" name="Group 14"/>
@@ -479,10 +57,10 @@
                             </wpg:cNvGrpSpPr>
                             <wpg:grpSpPr bwMode="auto">
                               <a:xfrm>
-                                <a:off x="7344" y="0"/>
-                                <a:ext cx="4896" cy="15840"/>
+                                <a:off x="7339" y="0"/>
+                                <a:ext cx="4821" cy="15840"/>
                                 <a:chOff x="7560" y="0"/>
-                                <a:chExt cx="4700" cy="15840"/>
+                                <a:chExt cx="4630" cy="15840"/>
                               </a:xfrm>
                             </wpg:grpSpPr>
                             <wps:wsp>
@@ -492,7 +70,7 @@
                               </wps:cNvSpPr>
                               <wps:spPr bwMode="auto">
                                 <a:xfrm>
-                                  <a:off x="7755" y="0"/>
+                                  <a:off x="7685" y="0"/>
                                   <a:ext cx="4505" cy="15840"/>
                                 </a:xfrm>
                                 <a:prstGeom prst="rect">
@@ -637,6 +215,7 @@
                                       <w:calendar w:val="gregorian"/>
                                     </w:date>
                                   </w:sdtPr>
+                                  <w:sdtEndPr/>
                                   <w:sdtContent>
                                     <w:p>
                                       <w:pPr>
@@ -730,6 +309,7 @@
                                     <w:dataBinding w:prefixMappings="xmlns:ns0='http://schemas.openxmlformats.org/package/2006/metadata/core-properties' xmlns:ns1='http://purl.org/dc/elements/1.1/'" w:xpath="/ns0:coreProperties[1]/ns1:creator[1]" w:storeItemID="{6C3C8BC8-F283-45AE-878A-BAB7291924A1}"/>
                                     <w:text/>
                                   </w:sdtPr>
+                                  <w:sdtEndPr/>
                                   <w:sdtContent>
                                     <w:p>
                                       <w:pPr>
@@ -767,8 +347,19 @@
                                           <w:szCs w:val="26"/>
                                           <w:lang w:val="fr-FR"/>
                                         </w:rPr>
-                                        <w:t>Emmanuel Yagapen</w:t>
+                                        <w:t xml:space="preserve">Emmanuel </w:t>
                                       </w:r>
+                                      <w:proofErr w:type="spellStart"/>
+                                      <w:r>
+                                        <w:rPr>
+                                          <w:color w:val="FFFFFF" w:themeColor="background1"/>
+                                          <w:sz w:val="26"/>
+                                          <w:szCs w:val="26"/>
+                                          <w:lang w:val="fr-FR"/>
+                                        </w:rPr>
+                                        <w:t>Yagapen</w:t>
+                                      </w:r>
+                                      <w:proofErr w:type="spellEnd"/>
                                     </w:p>
                                   </w:sdtContent>
                                 </w:sdt>
@@ -784,6 +375,7 @@
                                     <w:dataBinding w:prefixMappings="xmlns:ns0='http://schemas.openxmlformats.org/officeDocument/2006/extended-properties'" w:xpath="/ns0:Properties[1]/ns0:Company[1]" w:storeItemID="{6668398D-A668-4E3E-A5EB-62B293D839F1}"/>
                                     <w:text/>
                                   </w:sdtPr>
+                                  <w:sdtEndPr/>
                                   <w:sdtContent>
                                     <w:p>
                                       <w:pPr>
@@ -803,7 +395,47 @@
                                           <w:szCs w:val="26"/>
                                           <w:lang w:val="fr-FR"/>
                                         </w:rPr>
-                                        <w:t>Polytech’Montpellier                                   pour Synox représenté par                            Jérome  Fenwick &amp; Joffrey Verdier</w:t>
+                                        <w:t xml:space="preserve">Polytech’Montpellier                                   pour Synox représenté par                            </w:t>
+                                      </w:r>
+                                      <w:proofErr w:type="spellStart"/>
+                                      <w:r>
+                                        <w:rPr>
+                                          <w:color w:val="FFFFFF" w:themeColor="background1"/>
+                                          <w:sz w:val="26"/>
+                                          <w:szCs w:val="26"/>
+                                          <w:lang w:val="fr-FR"/>
+                                        </w:rPr>
+                                        <w:t>Jérome</w:t>
+                                      </w:r>
+                                      <w:proofErr w:type="spellEnd"/>
+                                      <w:r>
+                                        <w:rPr>
+                                          <w:color w:val="FFFFFF" w:themeColor="background1"/>
+                                          <w:sz w:val="26"/>
+                                          <w:szCs w:val="26"/>
+                                          <w:lang w:val="fr-FR"/>
+                                        </w:rPr>
+                                        <w:t xml:space="preserve">  </w:t>
+                                      </w:r>
+                                      <w:proofErr w:type="spellStart"/>
+                                      <w:r>
+                                        <w:rPr>
+                                          <w:color w:val="FFFFFF" w:themeColor="background1"/>
+                                          <w:sz w:val="26"/>
+                                          <w:szCs w:val="26"/>
+                                          <w:lang w:val="fr-FR"/>
+                                        </w:rPr>
+                                        <w:t>Fenwick</w:t>
+                                      </w:r>
+                                      <w:proofErr w:type="spellEnd"/>
+                                      <w:r>
+                                        <w:rPr>
+                                          <w:color w:val="FFFFFF" w:themeColor="background1"/>
+                                          <w:sz w:val="26"/>
+                                          <w:szCs w:val="26"/>
+                                          <w:lang w:val="fr-FR"/>
+                                        </w:rPr>
+                                        <w:t xml:space="preserve"> &amp; Joffrey Verdier</w:t>
                                       </w:r>
                                     </w:p>
                                   </w:sdtContent>
@@ -826,6 +458,7 @@
                                       <w:calendar w:val="gregorian"/>
                                     </w:date>
                                   </w:sdtPr>
+                                  <w:sdtEndPr/>
                                   <w:sdtContent>
                                     <w:p>
                                       <w:pPr>
@@ -858,7 +491,7 @@
                       </a:graphicData>
                     </a:graphic>
                     <wp14:sizeRelH relativeFrom="page">
-                      <wp14:pctWidth>40000</wp14:pctWidth>
+                      <wp14:pctWidth>0</wp14:pctWidth>
                     </wp14:sizeRelH>
                     <wp14:sizeRelV relativeFrom="page">
                       <wp14:pctHeight>100000</wp14:pctHeight>
@@ -868,15 +501,15 @@
               </mc:Choice>
               <mc:Fallback>
                 <w:pict>
-                  <v:group id="Group 14" o:spid="_x0000_s1028" style="position:absolute;left:0;text-align:left;margin-left:194.35pt;margin-top:0;width:245.55pt;height:11in;z-index:251659264;mso-width-percent:400;mso-height-percent:1000;mso-position-horizontal:right;mso-position-horizontal-relative:page;mso-position-vertical:top;mso-position-vertical-relative:page;mso-width-percent:400;mso-height-percent:1000" coordorigin="7329" coordsize="4929,15840" o:gfxdata="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" o:allowincell="f">
-                    <v:group id="Group 364" o:spid="_x0000_s1029" style="position:absolute;left:7344;width:4896;height:15840" coordorigin="7560" coordsize="4700,15840" o:gfxdata="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">
-                      <v:rect id="Rectangle 365" o:spid="_x0000_s1030" style="position:absolute;left:7755;width:4505;height:15840;visibility:visible;mso-wrap-style:square;v-text-anchor:top" o:gfxdata="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" fillcolor="#0bd0d9 [3206]" stroked="f" strokecolor="#d8d8d8"/>
-                      <v:rect id="Rectangle 366" o:spid="_x0000_s1031" alt="Light vertical" style="position:absolute;left:7560;top:8;width:195;height:15825;visibility:visible;mso-wrap-style:square;v-text-anchor:middle" o:gfxdata="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" fillcolor="#0bd0d9 [3206]" stroked="f" strokecolor="white" strokeweight="1pt">
-                        <v:fill r:id="rId11" o:title="" opacity="52428f" color2="white [3212]" o:opacity2="52428f" type="pattern"/>
+                  <v:group id="Group 14" o:spid="_x0000_s1026" style="position:absolute;left:0;text-align:left;margin-left:355.05pt;margin-top:0;width:245.35pt;height:11in;z-index:251659264;mso-height-percent:1000;mso-position-horizontal-relative:page;mso-position-vertical:top;mso-position-vertical-relative:page;mso-height-percent:1000" coordorigin="7329" coordsize="4929,15840" o:gfxdata="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" o:allowincell="f">
+                    <v:group id="Group 364" o:spid="_x0000_s1027" style="position:absolute;left:7339;width:4821;height:15840" coordorigin="7560" coordsize="4630,15840" o:gfxdata="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">
+                      <v:rect id="Rectangle 365" o:spid="_x0000_s1028" style="position:absolute;left:7685;width:4505;height:15840;visibility:visible;mso-wrap-style:square;v-text-anchor:top" o:gfxdata="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" fillcolor="#0bd0d9 [3206]" stroked="f" strokecolor="#d8d8d8"/>
+                      <v:rect id="Rectangle 366" o:spid="_x0000_s1029" alt="Light vertical" style="position:absolute;left:7560;top:8;width:195;height:15825;visibility:visible;mso-wrap-style:square;v-text-anchor:middle" o:gfxdata="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" fillcolor="#0bd0d9 [3206]" stroked="f" strokecolor="white" strokeweight="1pt">
+                        <v:fill r:id="rId10" o:title="" opacity="52428f" color2="white [3212]" o:opacity2="52428f" type="pattern"/>
                         <v:shadow color="#d8d8d8" offset="3pt,3pt"/>
                       </v:rect>
                     </v:group>
-                    <v:rect id="Rectangle 367" o:spid="_x0000_s1032" style="position:absolute;left:7355;width:4903;height:3958;visibility:visible;mso-wrap-style:square;v-text-anchor:bottom" o:gfxdata="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" filled="f" stroked="f" strokecolor="white" strokeweight="1pt">
+                    <v:rect id="Rectangle 367" o:spid="_x0000_s1030" style="position:absolute;left:7355;width:4903;height:3958;visibility:visible;mso-wrap-style:square;v-text-anchor:bottom" o:gfxdata="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" filled="f" stroked="f" strokecolor="white" strokeweight="1pt">
                       <v:fill opacity="52428f"/>
                       <v:shadow color="#d8d8d8" offset="3pt,3pt"/>
                       <v:textbox inset="28.8pt,14.4pt,14.4pt,14.4pt">
@@ -901,6 +534,7 @@
                                 <w:calendar w:val="gregorian"/>
                               </w:date>
                             </w:sdtPr>
+                            <w:sdtEndPr/>
                             <w:sdtContent>
                               <w:p>
                                 <w:pPr>
@@ -931,7 +565,7 @@
                         </w:txbxContent>
                       </v:textbox>
                     </v:rect>
-                    <v:rect id="Rectangle 9" o:spid="_x0000_s1033" style="position:absolute;left:7329;top:10658;width:4889;height:4462;visibility:visible;mso-wrap-style:square;v-text-anchor:bottom" o:gfxdata="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" filled="f" stroked="f" strokecolor="white" strokeweight="1pt">
+                    <v:rect id="Rectangle 9" o:spid="_x0000_s1031" style="position:absolute;left:7329;top:10658;width:4889;height:4462;visibility:visible;mso-wrap-style:square;v-text-anchor:bottom" o:gfxdata="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" filled="f" stroked="f" strokecolor="white" strokeweight="1pt">
                       <v:fill opacity="52428f"/>
                       <v:shadow color="#d8d8d8" offset="3pt,3pt"/>
                       <v:textbox inset="28.8pt,14.4pt,14.4pt,14.4pt">
@@ -949,6 +583,7 @@
                               <w:dataBinding w:prefixMappings="xmlns:ns0='http://schemas.openxmlformats.org/package/2006/metadata/core-properties' xmlns:ns1='http://purl.org/dc/elements/1.1/'" w:xpath="/ns0:coreProperties[1]/ns1:creator[1]" w:storeItemID="{6C3C8BC8-F283-45AE-878A-BAB7291924A1}"/>
                               <w:text/>
                             </w:sdtPr>
+                            <w:sdtEndPr/>
                             <w:sdtContent>
                               <w:p>
                                 <w:pPr>
@@ -986,8 +621,19 @@
                                     <w:szCs w:val="26"/>
                                     <w:lang w:val="fr-FR"/>
                                   </w:rPr>
-                                  <w:t>Emmanuel Yagapen</w:t>
+                                  <w:t xml:space="preserve">Emmanuel </w:t>
                                 </w:r>
+                                <w:proofErr w:type="spellStart"/>
+                                <w:r>
+                                  <w:rPr>
+                                    <w:color w:val="FFFFFF" w:themeColor="background1"/>
+                                    <w:sz w:val="26"/>
+                                    <w:szCs w:val="26"/>
+                                    <w:lang w:val="fr-FR"/>
+                                  </w:rPr>
+                                  <w:t>Yagapen</w:t>
+                                </w:r>
+                                <w:proofErr w:type="spellEnd"/>
                               </w:p>
                             </w:sdtContent>
                           </w:sdt>
@@ -1003,6 +649,7 @@
                               <w:dataBinding w:prefixMappings="xmlns:ns0='http://schemas.openxmlformats.org/officeDocument/2006/extended-properties'" w:xpath="/ns0:Properties[1]/ns0:Company[1]" w:storeItemID="{6668398D-A668-4E3E-A5EB-62B293D839F1}"/>
                               <w:text/>
                             </w:sdtPr>
+                            <w:sdtEndPr/>
                             <w:sdtContent>
                               <w:p>
                                 <w:pPr>
@@ -1022,7 +669,47 @@
                                     <w:szCs w:val="26"/>
                                     <w:lang w:val="fr-FR"/>
                                   </w:rPr>
-                                  <w:t>Polytech’Montpellier                                   pour Synox représenté par                            Jérome  Fenwick &amp; Joffrey Verdier</w:t>
+                                  <w:t xml:space="preserve">Polytech’Montpellier                                   pour Synox représenté par                            </w:t>
+                                </w:r>
+                                <w:proofErr w:type="spellStart"/>
+                                <w:r>
+                                  <w:rPr>
+                                    <w:color w:val="FFFFFF" w:themeColor="background1"/>
+                                    <w:sz w:val="26"/>
+                                    <w:szCs w:val="26"/>
+                                    <w:lang w:val="fr-FR"/>
+                                  </w:rPr>
+                                  <w:t>Jérome</w:t>
+                                </w:r>
+                                <w:proofErr w:type="spellEnd"/>
+                                <w:r>
+                                  <w:rPr>
+                                    <w:color w:val="FFFFFF" w:themeColor="background1"/>
+                                    <w:sz w:val="26"/>
+                                    <w:szCs w:val="26"/>
+                                    <w:lang w:val="fr-FR"/>
+                                  </w:rPr>
+                                  <w:t xml:space="preserve">  </w:t>
+                                </w:r>
+                                <w:proofErr w:type="spellStart"/>
+                                <w:r>
+                                  <w:rPr>
+                                    <w:color w:val="FFFFFF" w:themeColor="background1"/>
+                                    <w:sz w:val="26"/>
+                                    <w:szCs w:val="26"/>
+                                    <w:lang w:val="fr-FR"/>
+                                  </w:rPr>
+                                  <w:t>Fenwick</w:t>
+                                </w:r>
+                                <w:proofErr w:type="spellEnd"/>
+                                <w:r>
+                                  <w:rPr>
+                                    <w:color w:val="FFFFFF" w:themeColor="background1"/>
+                                    <w:sz w:val="26"/>
+                                    <w:szCs w:val="26"/>
+                                    <w:lang w:val="fr-FR"/>
+                                  </w:rPr>
+                                  <w:t xml:space="preserve"> &amp; Joffrey Verdier</w:t>
                                 </w:r>
                               </w:p>
                             </w:sdtContent>
@@ -1045,6 +732,7 @@
                                 <w:calendar w:val="gregorian"/>
                               </w:date>
                             </w:sdtPr>
+                            <w:sdtEndPr/>
                             <w:sdtContent>
                               <w:p>
                                 <w:pPr>
@@ -1076,6 +764,435 @@
               </mc:Fallback>
             </mc:AlternateContent>
           </w:r>
+          <w:r>
+            <w:rPr>
+              <w:noProof/>
+              <w:lang w:eastAsia="fr-FR"/>
+            </w:rPr>
+            <w:drawing>
+              <wp:anchor distT="0" distB="0" distL="114300" distR="114300" simplePos="0" relativeHeight="251663360" behindDoc="0" locked="0" layoutInCell="1" allowOverlap="1" wp14:anchorId="24A64BFF" wp14:editId="1ABE2DFC">
+                <wp:simplePos x="0" y="0"/>
+                <wp:positionH relativeFrom="column">
+                  <wp:posOffset>3999675</wp:posOffset>
+                </wp:positionH>
+                <wp:positionV relativeFrom="paragraph">
+                  <wp:posOffset>-675640</wp:posOffset>
+                </wp:positionV>
+                <wp:extent cx="2564765" cy="1632585"/>
+                <wp:effectExtent l="0" t="0" r="6985" b="5715"/>
+                <wp:wrapNone/>
+                <wp:docPr id="55" name="Picture 55"/>
+                <wp:cNvGraphicFramePr>
+                  <a:graphicFrameLocks xmlns:a="http://schemas.openxmlformats.org/drawingml/2006/main" noChangeAspect="1"/>
+                </wp:cNvGraphicFramePr>
+                <a:graphic xmlns:a="http://schemas.openxmlformats.org/drawingml/2006/main">
+                  <a:graphicData uri="http://schemas.openxmlformats.org/drawingml/2006/picture">
+                    <pic:pic xmlns:pic="http://schemas.openxmlformats.org/drawingml/2006/picture">
+                      <pic:nvPicPr>
+                        <pic:cNvPr id="0" name="Logo_Polytech_PNG_Blanc.png"/>
+                        <pic:cNvPicPr/>
+                      </pic:nvPicPr>
+                      <pic:blipFill>
+                        <a:blip r:embed="rId11" cstate="print">
+                          <a:extLst>
+                            <a:ext uri="{28A0092B-C50C-407E-A947-70E740481C1C}">
+                              <a14:useLocalDpi xmlns:a14="http://schemas.microsoft.com/office/drawing/2010/main" val="0"/>
+                            </a:ext>
+                          </a:extLst>
+                        </a:blip>
+                        <a:stretch>
+                          <a:fillRect/>
+                        </a:stretch>
+                      </pic:blipFill>
+                      <pic:spPr>
+                        <a:xfrm>
+                          <a:off x="0" y="0"/>
+                          <a:ext cx="2564765" cy="1632585"/>
+                        </a:xfrm>
+                        <a:prstGeom prst="rect">
+                          <a:avLst/>
+                        </a:prstGeom>
+                      </pic:spPr>
+                    </pic:pic>
+                  </a:graphicData>
+                </a:graphic>
+                <wp14:sizeRelH relativeFrom="page">
+                  <wp14:pctWidth>0</wp14:pctWidth>
+                </wp14:sizeRelH>
+                <wp14:sizeRelV relativeFrom="page">
+                  <wp14:pctHeight>0</wp14:pctHeight>
+                </wp14:sizeRelV>
+              </wp:anchor>
+            </w:drawing>
+          </w:r>
+          <w:r>
+            <w:rPr>
+              <w:noProof/>
+              <w:lang w:eastAsia="fr-FR"/>
+            </w:rPr>
+            <mc:AlternateContent>
+              <mc:Choice Requires="wps">
+                <w:drawing>
+                  <wp:anchor distT="0" distB="0" distL="114300" distR="114300" simplePos="0" relativeHeight="251661312" behindDoc="0" locked="0" layoutInCell="0" allowOverlap="1" wp14:anchorId="0CF6E6CE" wp14:editId="77012089">
+                    <wp:simplePos x="0" y="0"/>
+                    <wp:positionH relativeFrom="page">
+                      <wp:align>left</wp:align>
+                    </wp:positionH>
+                    <mc:AlternateContent>
+                      <mc:Choice Requires="wp14">
+                        <wp:positionV relativeFrom="page">
+                          <wp14:pctPosVOffset>25000</wp14:pctPosVOffset>
+                        </wp:positionV>
+                      </mc:Choice>
+                      <mc:Fallback>
+                        <wp:positionV relativeFrom="page">
+                          <wp:posOffset>2672715</wp:posOffset>
+                        </wp:positionV>
+                      </mc:Fallback>
+                    </mc:AlternateContent>
+                    <wp:extent cx="6995160" cy="640080"/>
+                    <wp:effectExtent l="0" t="0" r="0" b="7620"/>
+                    <wp:wrapNone/>
+                    <wp:docPr id="362" name="Rectangle 16"/>
+                    <wp:cNvGraphicFramePr>
+                      <a:graphicFrameLocks xmlns:a="http://schemas.openxmlformats.org/drawingml/2006/main"/>
+                    </wp:cNvGraphicFramePr>
+                    <a:graphic xmlns:a="http://schemas.openxmlformats.org/drawingml/2006/main">
+                      <a:graphicData uri="http://schemas.microsoft.com/office/word/2010/wordprocessingShape">
+                        <wps:wsp>
+                          <wps:cNvSpPr>
+                            <a:spLocks noChangeArrowheads="1"/>
+                          </wps:cNvSpPr>
+                          <wps:spPr bwMode="auto">
+                            <a:xfrm>
+                              <a:off x="0" y="0"/>
+                              <a:ext cx="6995160" cy="640080"/>
+                            </a:xfrm>
+                            <a:prstGeom prst="rect">
+                              <a:avLst/>
+                            </a:prstGeom>
+                            <a:solidFill>
+                              <a:schemeClr val="accent1"/>
+                            </a:solidFill>
+                            <a:ln w="12700">
+                              <a:solidFill>
+                                <a:schemeClr val="bg1"/>
+                              </a:solidFill>
+                              <a:miter lim="800000"/>
+                              <a:headEnd/>
+                              <a:tailEnd/>
+                            </a:ln>
+                            <a:extLst/>
+                          </wps:spPr>
+                          <wps:txbx>
+                            <w:txbxContent>
+                              <w:sdt>
+                                <w:sdtPr>
+                                  <w:rPr>
+                                    <w:rFonts w:asciiTheme="majorHAnsi" w:eastAsiaTheme="majorEastAsia" w:hAnsiTheme="majorHAnsi" w:cstheme="majorBidi"/>
+                                    <w:color w:val="FFFFFF" w:themeColor="background1"/>
+                                    <w:sz w:val="72"/>
+                                    <w:szCs w:val="72"/>
+                                    <w:lang w:val="fr-FR"/>
+                                  </w:rPr>
+                                  <w:alias w:val="Title"/>
+                                  <w:id w:val="-1254422656"/>
+                                  <w:dataBinding w:prefixMappings="xmlns:ns0='http://schemas.openxmlformats.org/package/2006/metadata/core-properties' xmlns:ns1='http://purl.org/dc/elements/1.1/'" w:xpath="/ns0:coreProperties[1]/ns1:title[1]" w:storeItemID="{6C3C8BC8-F283-45AE-878A-BAB7291924A1}"/>
+                                  <w:text/>
+                                </w:sdtPr>
+                                <w:sdtEndPr/>
+                                <w:sdtContent>
+                                  <w:p>
+                                    <w:pPr>
+                                      <w:pStyle w:val="NoSpacing"/>
+                                      <w:jc w:val="right"/>
+                                      <w:rPr>
+                                        <w:rFonts w:asciiTheme="majorHAnsi" w:eastAsiaTheme="majorEastAsia" w:hAnsiTheme="majorHAnsi" w:cstheme="majorBidi"/>
+                                        <w:color w:val="FFFFFF" w:themeColor="background1"/>
+                                        <w:sz w:val="72"/>
+                                        <w:szCs w:val="72"/>
+                                        <w:lang w:val="fr-FR"/>
+                                      </w:rPr>
+                                    </w:pPr>
+                                    <w:r>
+                                      <w:rPr>
+                                        <w:rFonts w:asciiTheme="majorHAnsi" w:eastAsiaTheme="majorEastAsia" w:hAnsiTheme="majorHAnsi" w:cstheme="majorBidi"/>
+                                        <w:color w:val="FFFFFF" w:themeColor="background1"/>
+                                        <w:sz w:val="72"/>
+                                        <w:szCs w:val="72"/>
+                                        <w:lang w:val="fr-FR"/>
+                                      </w:rPr>
+                                      <w:t>Plateforme de</w:t>
+                                    </w:r>
+                                    <w:r>
+                                      <w:rPr>
+                                        <w:rFonts w:asciiTheme="majorHAnsi" w:eastAsiaTheme="majorEastAsia" w:hAnsiTheme="majorHAnsi" w:cstheme="majorBidi"/>
+                                        <w:color w:val="FFFFFF" w:themeColor="background1"/>
+                                        <w:sz w:val="72"/>
+                                        <w:szCs w:val="72"/>
+                                        <w:lang w:val="fr-FR"/>
+                                      </w:rPr>
+                                      <w:t xml:space="preserve"> gestion des SMS</w:t>
+                                    </w:r>
+                                  </w:p>
+                                </w:sdtContent>
+                              </w:sdt>
+                            </w:txbxContent>
+                          </wps:txbx>
+                          <wps:bodyPr rot="0" vert="horz" wrap="square" lIns="182880" tIns="45720" rIns="182880" bIns="45720" anchor="ctr" anchorCtr="0" upright="1">
+                            <a:spAutoFit/>
+                          </wps:bodyPr>
+                        </wps:wsp>
+                      </a:graphicData>
+                    </a:graphic>
+                    <wp14:sizeRelH relativeFrom="page">
+                      <wp14:pctWidth>90000</wp14:pctWidth>
+                    </wp14:sizeRelH>
+                    <wp14:sizeRelV relativeFrom="page">
+                      <wp14:pctHeight>7300</wp14:pctHeight>
+                    </wp14:sizeRelV>
+                  </wp:anchor>
+                </w:drawing>
+              </mc:Choice>
+              <mc:Fallback>
+                <w:pict>
+                  <v:rect id="Rectangle 16" o:spid="_x0000_s1032" style="position:absolute;left:0;text-align:left;margin-left:0;margin-top:0;width:550.8pt;height:50.4pt;z-index:251661312;visibility:visible;mso-wrap-style:square;mso-width-percent:900;mso-height-percent:73;mso-top-percent:250;mso-wrap-distance-left:9pt;mso-wrap-distance-top:0;mso-wrap-distance-right:9pt;mso-wrap-distance-bottom:0;mso-position-horizontal:left;mso-position-horizontal-relative:page;mso-position-vertical-relative:page;mso-width-percent:900;mso-height-percent:73;mso-top-percent:250;mso-width-relative:page;mso-height-relative:page;v-text-anchor:middle" o:gfxdata="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" o:allowincell="f" fillcolor="#0f6fc6 [3204]" strokecolor="white [3212]" strokeweight="1pt">
+                    <v:textbox style="mso-fit-shape-to-text:t" inset="14.4pt,,14.4pt">
+                      <w:txbxContent>
+                        <w:sdt>
+                          <w:sdtPr>
+                            <w:rPr>
+                              <w:rFonts w:asciiTheme="majorHAnsi" w:eastAsiaTheme="majorEastAsia" w:hAnsiTheme="majorHAnsi" w:cstheme="majorBidi"/>
+                              <w:color w:val="FFFFFF" w:themeColor="background1"/>
+                              <w:sz w:val="72"/>
+                              <w:szCs w:val="72"/>
+                              <w:lang w:val="fr-FR"/>
+                            </w:rPr>
+                            <w:alias w:val="Title"/>
+                            <w:id w:val="-1254422656"/>
+                            <w:dataBinding w:prefixMappings="xmlns:ns0='http://schemas.openxmlformats.org/package/2006/metadata/core-properties' xmlns:ns1='http://purl.org/dc/elements/1.1/'" w:xpath="/ns0:coreProperties[1]/ns1:title[1]" w:storeItemID="{6C3C8BC8-F283-45AE-878A-BAB7291924A1}"/>
+                            <w:text/>
+                          </w:sdtPr>
+                          <w:sdtEndPr/>
+                          <w:sdtContent>
+                            <w:p>
+                              <w:pPr>
+                                <w:pStyle w:val="NoSpacing"/>
+                                <w:jc w:val="right"/>
+                                <w:rPr>
+                                  <w:rFonts w:asciiTheme="majorHAnsi" w:eastAsiaTheme="majorEastAsia" w:hAnsiTheme="majorHAnsi" w:cstheme="majorBidi"/>
+                                  <w:color w:val="FFFFFF" w:themeColor="background1"/>
+                                  <w:sz w:val="72"/>
+                                  <w:szCs w:val="72"/>
+                                  <w:lang w:val="fr-FR"/>
+                                </w:rPr>
+                              </w:pPr>
+                              <w:r>
+                                <w:rPr>
+                                  <w:rFonts w:asciiTheme="majorHAnsi" w:eastAsiaTheme="majorEastAsia" w:hAnsiTheme="majorHAnsi" w:cstheme="majorBidi"/>
+                                  <w:color w:val="FFFFFF" w:themeColor="background1"/>
+                                  <w:sz w:val="72"/>
+                                  <w:szCs w:val="72"/>
+                                  <w:lang w:val="fr-FR"/>
+                                </w:rPr>
+                                <w:t>Plateforme de</w:t>
+                              </w:r>
+                              <w:r>
+                                <w:rPr>
+                                  <w:rFonts w:asciiTheme="majorHAnsi" w:eastAsiaTheme="majorEastAsia" w:hAnsiTheme="majorHAnsi" w:cstheme="majorBidi"/>
+                                  <w:color w:val="FFFFFF" w:themeColor="background1"/>
+                                  <w:sz w:val="72"/>
+                                  <w:szCs w:val="72"/>
+                                  <w:lang w:val="fr-FR"/>
+                                </w:rPr>
+                                <w:t xml:space="preserve"> gestion des SMS</w:t>
+                              </w:r>
+                            </w:p>
+                          </w:sdtContent>
+                        </w:sdt>
+                      </w:txbxContent>
+                    </v:textbox>
+                    <w10:wrap anchorx="page" anchory="page"/>
+                  </v:rect>
+                </w:pict>
+              </mc:Fallback>
+            </mc:AlternateContent>
+          </w:r>
+          <w:r>
+            <w:rPr>
+              <w:noProof/>
+              <w:lang w:eastAsia="fr-FR"/>
+            </w:rPr>
+            <mc:AlternateContent>
+              <mc:Choice Requires="wps">
+                <w:drawing>
+                  <wp:anchor distT="0" distB="0" distL="114300" distR="114300" simplePos="0" relativeHeight="251665408" behindDoc="0" locked="0" layoutInCell="1" allowOverlap="1" wp14:anchorId="014A0E5A" wp14:editId="11153970">
+                    <wp:simplePos x="0" y="0"/>
+                    <wp:positionH relativeFrom="column">
+                      <wp:posOffset>3919220</wp:posOffset>
+                    </wp:positionH>
+                    <wp:positionV relativeFrom="paragraph">
+                      <wp:posOffset>3990340</wp:posOffset>
+                    </wp:positionV>
+                    <wp:extent cx="2874638" cy="1306285"/>
+                    <wp:effectExtent l="0" t="0" r="0" b="0"/>
+                    <wp:wrapNone/>
+                    <wp:docPr id="2" name="Zone de texte 2"/>
+                    <wp:cNvGraphicFramePr/>
+                    <a:graphic xmlns:a="http://schemas.openxmlformats.org/drawingml/2006/main">
+                      <a:graphicData uri="http://schemas.microsoft.com/office/word/2010/wordprocessingShape">
+                        <wps:wsp>
+                          <wps:cNvSpPr txBox="1"/>
+                          <wps:spPr>
+                            <a:xfrm>
+                              <a:off x="0" y="0"/>
+                              <a:ext cx="2874638" cy="1306285"/>
+                            </a:xfrm>
+                            <a:prstGeom prst="rect">
+                              <a:avLst/>
+                            </a:prstGeom>
+                            <a:noFill/>
+                            <a:ln w="6350">
+                              <a:noFill/>
+                            </a:ln>
+                            <a:effectLst/>
+                          </wps:spPr>
+                          <wps:style>
+                            <a:lnRef idx="0">
+                              <a:schemeClr val="accent1"/>
+                            </a:lnRef>
+                            <a:fillRef idx="0">
+                              <a:schemeClr val="accent1"/>
+                            </a:fillRef>
+                            <a:effectRef idx="0">
+                              <a:schemeClr val="accent1"/>
+                            </a:effectRef>
+                            <a:fontRef idx="minor">
+                              <a:schemeClr val="dk1"/>
+                            </a:fontRef>
+                          </wps:style>
+                          <wps:txbx>
+                            <w:txbxContent>
+                              <w:p>
+                                <w:pPr>
+                                  <w:spacing w:after="0" w:line="240" w:lineRule="auto"/>
+                                  <w:rPr>
+                                    <w:rFonts w:asciiTheme="majorHAnsi" w:hAnsiTheme="majorHAnsi"/>
+                                    <w:color w:val="FFFFFF" w:themeColor="background1"/>
+                                    <w:sz w:val="72"/>
+                                    <w:szCs w:val="72"/>
+                                  </w:rPr>
+                                </w:pPr>
+                                <w:r>
+                                  <w:rPr>
+                                    <w:rFonts w:asciiTheme="majorHAnsi" w:hAnsiTheme="majorHAnsi"/>
+                                    <w:color w:val="FFFFFF" w:themeColor="background1"/>
+                                    <w:sz w:val="72"/>
+                                    <w:szCs w:val="72"/>
+                                  </w:rPr>
+                                  <w:t xml:space="preserve">Rapport de </w:t>
+                                </w:r>
+                              </w:p>
+                              <w:p>
+                                <w:pPr>
+                                  <w:spacing w:after="0" w:line="240" w:lineRule="auto"/>
+                                  <w:rPr>
+                                    <w:rFonts w:asciiTheme="majorHAnsi" w:hAnsiTheme="majorHAnsi"/>
+                                    <w:color w:val="FFFFFF" w:themeColor="background1"/>
+                                    <w:sz w:val="72"/>
+                                    <w:szCs w:val="72"/>
+                                  </w:rPr>
+                                </w:pPr>
+                                <w:proofErr w:type="gramStart"/>
+                                <w:r>
+                                  <w:rPr>
+                                    <w:rFonts w:asciiTheme="majorHAnsi" w:hAnsiTheme="majorHAnsi"/>
+                                    <w:color w:val="FFFFFF" w:themeColor="background1"/>
+                                    <w:sz w:val="72"/>
+                                    <w:szCs w:val="72"/>
+                                  </w:rPr>
+                                  <w:t>synthèse</w:t>
+                                </w:r>
+                                <w:proofErr w:type="gramEnd"/>
+                              </w:p>
+                            </w:txbxContent>
+                          </wps:txbx>
+                          <wps:bodyPr rot="0" spcFirstLastPara="0" vertOverflow="overflow" horzOverflow="overflow" vert="horz" wrap="square" lIns="91440" tIns="45720" rIns="91440" bIns="45720" numCol="1" spcCol="0" rtlCol="0" fromWordArt="0" anchor="t" anchorCtr="0" forceAA="0" compatLnSpc="1">
+                            <a:prstTxWarp prst="textNoShape">
+                              <a:avLst/>
+                            </a:prstTxWarp>
+                            <a:noAutofit/>
+                          </wps:bodyPr>
+                        </wps:wsp>
+                      </a:graphicData>
+                    </a:graphic>
+                    <wp14:sizeRelH relativeFrom="margin">
+                      <wp14:pctWidth>0</wp14:pctWidth>
+                    </wp14:sizeRelH>
+                    <wp14:sizeRelV relativeFrom="margin">
+                      <wp14:pctHeight>0</wp14:pctHeight>
+                    </wp14:sizeRelV>
+                  </wp:anchor>
+                </w:drawing>
+              </mc:Choice>
+              <mc:Fallback>
+                <w:pict>
+                  <v:shapetype id="_x0000_t202" coordsize="21600,21600" o:spt="202" path="m,l,21600r21600,l21600,xe">
+                    <v:stroke joinstyle="miter"/>
+                    <v:path gradientshapeok="t" o:connecttype="rect"/>
+                  </v:shapetype>
+                  <v:shape id="Zone de texte 2" o:spid="_x0000_s1033" type="#_x0000_t202" style="position:absolute;left:0;text-align:left;margin-left:308.6pt;margin-top:314.2pt;width:226.35pt;height:102.85pt;z-index:251665408;visibility:visible;mso-wrap-style:square;mso-width-percent:0;mso-height-percent:0;mso-wrap-distance-left:9pt;mso-wrap-distance-top:0;mso-wrap-distance-right:9pt;mso-wrap-distance-bottom:0;mso-position-horizontal:absolute;mso-position-horizontal-relative:text;mso-position-vertical:absolute;mso-position-vertical-relative:text;mso-width-percent:0;mso-height-percent:0;mso-width-relative:margin;mso-height-relative:margin;v-text-anchor:top" o:gfxdata="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" filled="f" stroked="f" strokeweight=".5pt">
+                    <v:textbox>
+                      <w:txbxContent>
+                        <w:p>
+                          <w:pPr>
+                            <w:spacing w:after="0" w:line="240" w:lineRule="auto"/>
+                            <w:rPr>
+                              <w:rFonts w:asciiTheme="majorHAnsi" w:hAnsiTheme="majorHAnsi"/>
+                              <w:color w:val="FFFFFF" w:themeColor="background1"/>
+                              <w:sz w:val="72"/>
+                              <w:szCs w:val="72"/>
+                            </w:rPr>
+                          </w:pPr>
+                          <w:r>
+                            <w:rPr>
+                              <w:rFonts w:asciiTheme="majorHAnsi" w:hAnsiTheme="majorHAnsi"/>
+                              <w:color w:val="FFFFFF" w:themeColor="background1"/>
+                              <w:sz w:val="72"/>
+                              <w:szCs w:val="72"/>
+                            </w:rPr>
+                            <w:t xml:space="preserve">Rapport de </w:t>
+                          </w:r>
+                        </w:p>
+                        <w:p>
+                          <w:pPr>
+                            <w:spacing w:after="0" w:line="240" w:lineRule="auto"/>
+                            <w:rPr>
+                              <w:rFonts w:asciiTheme="majorHAnsi" w:hAnsiTheme="majorHAnsi"/>
+                              <w:color w:val="FFFFFF" w:themeColor="background1"/>
+                              <w:sz w:val="72"/>
+                              <w:szCs w:val="72"/>
+                            </w:rPr>
+                          </w:pPr>
+                          <w:proofErr w:type="gramStart"/>
+                          <w:r>
+                            <w:rPr>
+                              <w:rFonts w:asciiTheme="majorHAnsi" w:hAnsiTheme="majorHAnsi"/>
+                              <w:color w:val="FFFFFF" w:themeColor="background1"/>
+                              <w:sz w:val="72"/>
+                              <w:szCs w:val="72"/>
+                            </w:rPr>
+                            <w:t>synthèse</w:t>
+                          </w:r>
+                          <w:proofErr w:type="gramEnd"/>
+                        </w:p>
+                      </w:txbxContent>
+                    </v:textbox>
+                  </v:shape>
+                </w:pict>
+              </mc:Fallback>
+            </mc:AlternateContent>
+          </w:r>
         </w:p>
         <w:p>
           <w:r>
@@ -1086,7 +1203,7 @@
               <w:lang w:eastAsia="fr-FR"/>
             </w:rPr>
             <w:drawing>
-              <wp:anchor distT="0" distB="0" distL="114300" distR="114300" simplePos="0" relativeHeight="251667456" behindDoc="1" locked="0" layoutInCell="1" allowOverlap="1" wp14:anchorId="672A24BA" wp14:editId="56CFED54">
+              <wp:anchor distT="0" distB="0" distL="114300" distR="114300" simplePos="0" relativeHeight="251667456" behindDoc="1" locked="0" layoutInCell="1" allowOverlap="1" wp14:anchorId="01B9F41B" wp14:editId="55D6563F">
                 <wp:simplePos x="0" y="0"/>
                 <wp:positionH relativeFrom="margin">
                   <wp:posOffset>-577850</wp:posOffset>
@@ -1190,7 +1307,23 @@
         <w:t>M</w:t>
       </w:r>
       <w:r>
-        <w:t xml:space="preserve">. Jérome Fenwick et </w:t>
+        <w:t xml:space="preserve">. </w:t>
+      </w:r>
+      <w:proofErr w:type="spellStart"/>
+      <w:r>
+        <w:t>Jérome</w:t>
+      </w:r>
+      <w:proofErr w:type="spellEnd"/>
+      <w:r>
+        <w:t xml:space="preserve"> </w:t>
+      </w:r>
+      <w:proofErr w:type="spellStart"/>
+      <w:r>
+        <w:t>Fenwick</w:t>
+      </w:r>
+      <w:proofErr w:type="spellEnd"/>
+      <w:r>
+        <w:t xml:space="preserve"> et </w:t>
       </w:r>
       <w:r>
         <w:t xml:space="preserve">M. </w:t>
@@ -1211,7 +1344,15 @@
         </w:rPr>
       </w:pPr>
       <w:r>
-        <w:t>Mme Michelle Cart, notre responsable pédagogique, qui nous a suivis régulièrement  et conseillé tout au long de ce projet</w:t>
+        <w:t xml:space="preserve">Mme Michelle </w:t>
+      </w:r>
+      <w:proofErr w:type="spellStart"/>
+      <w:r>
+        <w:t>Cart</w:t>
+      </w:r>
+      <w:proofErr w:type="spellEnd"/>
+      <w:r>
+        <w:t>, notre responsable pédagogique, qui nous a suivis régulièrement  et conseillé tout au long de ce projet</w:t>
       </w:r>
     </w:p>
     <w:p>
@@ -1266,6 +1407,7 @@
           <w:docPartUnique/>
         </w:docPartObj>
       </w:sdtPr>
+      <w:sdtEndPr/>
       <w:sdtContent>
         <w:p>
           <w:pPr>
@@ -3568,42 +3710,43 @@
     </w:p>
     <w:p>
       <w:pPr>
-        <w:pStyle w:val="BodyText"/>
         <w:rPr>
-          <w:rFonts w:asciiTheme="minorHAnsi" w:hAnsiTheme="minorHAnsi" w:cstheme="minorHAnsi"/>
-          <w:sz w:val="22"/>
-          <w:szCs w:val="22"/>
+          <w:rFonts w:cstheme="minorHAnsi"/>
         </w:rPr>
       </w:pPr>
       <w:r>
         <w:rPr>
-          <w:rFonts w:asciiTheme="minorHAnsi" w:hAnsiTheme="minorHAnsi" w:cstheme="minorHAnsi"/>
-          <w:sz w:val="22"/>
-          <w:szCs w:val="22"/>
+          <w:rFonts w:cstheme="minorHAnsi"/>
         </w:rPr>
         <w:t xml:space="preserve">Dans </w:t>
       </w:r>
       <w:r>
         <w:rPr>
-          <w:rFonts w:asciiTheme="minorHAnsi" w:hAnsiTheme="minorHAnsi" w:cstheme="minorHAnsi"/>
-          <w:sz w:val="22"/>
-          <w:szCs w:val="22"/>
+          <w:rFonts w:cstheme="minorHAnsi"/>
         </w:rPr>
         <w:t>le cadre de notre formation de 5</w:t>
       </w:r>
       <w:r>
         <w:rPr>
-          <w:rFonts w:asciiTheme="minorHAnsi" w:hAnsiTheme="minorHAnsi" w:cstheme="minorHAnsi"/>
-          <w:sz w:val="22"/>
-          <w:szCs w:val="22"/>
+          <w:rFonts w:cstheme="minorHAnsi"/>
         </w:rPr>
-        <w:t>ème année en école d’ingénieurs à Polytech’ Montpellier,</w:t>
+        <w:t>ème année en</w:t>
       </w:r>
       <w:r>
         <w:rPr>
-          <w:rFonts w:asciiTheme="minorHAnsi" w:hAnsiTheme="minorHAnsi" w:cstheme="minorHAnsi"/>
-          <w:sz w:val="22"/>
-          <w:szCs w:val="22"/>
+          <w:rFonts w:cstheme="minorHAnsi"/>
+        </w:rPr>
+        <w:t xml:space="preserve"> école d’ingénieurs à Polytech’</w:t>
+      </w:r>
+      <w:r>
+        <w:rPr>
+          <w:rFonts w:cstheme="minorHAnsi"/>
+        </w:rPr>
+        <w:t>Montpellier,</w:t>
+      </w:r>
+      <w:r>
+        <w:rPr>
+          <w:rFonts w:cstheme="minorHAnsi"/>
         </w:rPr>
         <w:t xml:space="preserve"> </w:t>
       </w:r>
@@ -3624,441 +3767,221 @@
       </w:r>
     </w:p>
     <w:p>
-      <w:pPr>
-        <w:pStyle w:val="BodyText"/>
-        <w:rPr>
-          <w:rFonts w:asciiTheme="minorHAnsi" w:hAnsiTheme="minorHAnsi" w:cstheme="minorHAnsi"/>
-          <w:sz w:val="22"/>
-          <w:szCs w:val="22"/>
-        </w:rPr>
-      </w:pPr>
       <w:r>
         <w:t>Dans cette optique, nous avons choisi de réaliser</w:t>
       </w:r>
       <w:r>
-        <w:rPr>
-          <w:rFonts w:asciiTheme="minorHAnsi" w:hAnsiTheme="minorHAnsi" w:cstheme="minorHAnsi"/>
-          <w:sz w:val="22"/>
-          <w:szCs w:val="22"/>
-        </w:rPr>
         <w:t xml:space="preserve"> </w:t>
       </w:r>
       <w:r>
-        <w:rPr>
-          <w:rFonts w:asciiTheme="minorHAnsi" w:hAnsiTheme="minorHAnsi" w:cstheme="minorHAnsi"/>
-          <w:sz w:val="22"/>
-          <w:szCs w:val="22"/>
-        </w:rPr>
         <w:t xml:space="preserve">le </w:t>
       </w:r>
       <w:r>
-        <w:rPr>
-          <w:rFonts w:asciiTheme="minorHAnsi" w:hAnsiTheme="minorHAnsi" w:cstheme="minorHAnsi"/>
-          <w:sz w:val="22"/>
-          <w:szCs w:val="22"/>
-        </w:rPr>
         <w:t xml:space="preserve">projet industriel proposé par M. </w:t>
       </w:r>
-      <w:r>
-        <w:rPr>
-          <w:rFonts w:asciiTheme="minorHAnsi" w:hAnsiTheme="minorHAnsi" w:cstheme="minorHAnsi"/>
-          <w:sz w:val="22"/>
-          <w:szCs w:val="22"/>
-        </w:rPr>
+      <w:proofErr w:type="spellStart"/>
+      <w:r>
         <w:t>Fenwick</w:t>
       </w:r>
-      <w:r>
-        <w:rPr>
-          <w:rFonts w:asciiTheme="minorHAnsi" w:hAnsiTheme="minorHAnsi" w:cstheme="minorHAnsi"/>
-          <w:sz w:val="22"/>
-          <w:szCs w:val="22"/>
-        </w:rPr>
+      <w:proofErr w:type="spellEnd"/>
+      <w:r>
         <w:t>, représentant de</w:t>
       </w:r>
       <w:r>
-        <w:rPr>
-          <w:rFonts w:asciiTheme="minorHAnsi" w:hAnsiTheme="minorHAnsi" w:cstheme="minorHAnsi"/>
-          <w:sz w:val="22"/>
-          <w:szCs w:val="22"/>
-        </w:rPr>
         <w:t xml:space="preserve"> l’entreprise </w:t>
       </w:r>
       <w:r>
-        <w:rPr>
-          <w:rFonts w:asciiTheme="minorHAnsi" w:hAnsiTheme="minorHAnsi" w:cstheme="minorHAnsi"/>
-          <w:sz w:val="22"/>
-          <w:szCs w:val="22"/>
-        </w:rPr>
         <w:t>SYNOX</w:t>
       </w:r>
       <w:r>
-        <w:rPr>
-          <w:rFonts w:asciiTheme="minorHAnsi" w:hAnsiTheme="minorHAnsi" w:cstheme="minorHAnsi"/>
-          <w:sz w:val="22"/>
-          <w:szCs w:val="22"/>
-        </w:rPr>
         <w:t>, société de prestation de services</w:t>
       </w:r>
       <w:r>
-        <w:rPr>
-          <w:rFonts w:asciiTheme="minorHAnsi" w:hAnsiTheme="minorHAnsi" w:cstheme="minorHAnsi"/>
-          <w:sz w:val="22"/>
-          <w:szCs w:val="22"/>
-        </w:rPr>
         <w:t xml:space="preserve"> informatique</w:t>
       </w:r>
       <w:r>
-        <w:rPr>
-          <w:rFonts w:asciiTheme="minorHAnsi" w:hAnsiTheme="minorHAnsi" w:cstheme="minorHAnsi"/>
-          <w:sz w:val="22"/>
-          <w:szCs w:val="22"/>
-        </w:rPr>
         <w:t xml:space="preserve"> aux entreprises. </w:t>
       </w:r>
     </w:p>
     <w:p>
-      <w:pPr>
-        <w:pStyle w:val="BodyText"/>
-        <w:ind w:firstLine="0"/>
-        <w:rPr>
-          <w:rFonts w:asciiTheme="minorHAnsi" w:hAnsiTheme="minorHAnsi" w:cstheme="minorHAnsi"/>
-          <w:sz w:val="22"/>
-          <w:szCs w:val="22"/>
-        </w:rPr>
-      </w:pPr>
-      <w:r>
-        <w:rPr>
-          <w:rFonts w:asciiTheme="minorHAnsi" w:hAnsiTheme="minorHAnsi" w:cstheme="minorHAnsi"/>
-          <w:sz w:val="22"/>
-          <w:szCs w:val="22"/>
-        </w:rPr>
+      <w:r>
         <w:t xml:space="preserve">La mission confiée repose sur </w:t>
       </w:r>
       <w:r>
-        <w:rPr>
-          <w:rFonts w:asciiTheme="minorHAnsi" w:hAnsiTheme="minorHAnsi" w:cstheme="minorHAnsi"/>
-          <w:sz w:val="22"/>
-          <w:szCs w:val="22"/>
-        </w:rPr>
         <w:t>l’élaboration</w:t>
       </w:r>
       <w:r>
-        <w:rPr>
-          <w:rFonts w:asciiTheme="minorHAnsi" w:hAnsiTheme="minorHAnsi" w:cstheme="minorHAnsi"/>
-          <w:sz w:val="22"/>
-          <w:szCs w:val="22"/>
-        </w:rPr>
         <w:t xml:space="preserve"> d’une </w:t>
-      </w:r>
-      <w:r>
-        <w:rPr>
-          <w:rFonts w:asciiTheme="minorHAnsi" w:hAnsiTheme="minorHAnsi" w:cstheme="minorHAnsi"/>
-          <w:b/>
-          <w:sz w:val="22"/>
-          <w:szCs w:val="22"/>
-        </w:rPr>
-        <w:t>plateforme de gestion d’envo</w:t>
-      </w:r>
-      <w:r>
-        <w:rPr>
-          <w:rFonts w:asciiTheme="minorHAnsi" w:hAnsiTheme="minorHAnsi" w:cstheme="minorHAnsi"/>
-          <w:b/>
-          <w:sz w:val="22"/>
-          <w:szCs w:val="22"/>
-        </w:rPr>
-        <w:t xml:space="preserve">i et de réception de SMS </w:t>
-      </w:r>
-      <w:r>
-        <w:rPr>
-          <w:rFonts w:asciiTheme="minorHAnsi" w:hAnsiTheme="minorHAnsi" w:cstheme="minorHAnsi"/>
-          <w:b/>
-          <w:sz w:val="22"/>
-          <w:szCs w:val="22"/>
-        </w:rPr>
-        <w:t>échangés par des objets communicants</w:t>
-      </w:r>
-      <w:r>
-        <w:rPr>
-          <w:rFonts w:asciiTheme="minorHAnsi" w:hAnsiTheme="minorHAnsi" w:cstheme="minorHAnsi"/>
-          <w:sz w:val="22"/>
-          <w:szCs w:val="22"/>
-        </w:rPr>
-        <w:t xml:space="preserve">. En effet, la problématique actuelle repose sur le manque de fiabilité du réseau </w:t>
-      </w:r>
-      <w:r>
-        <w:rPr>
-          <w:rFonts w:asciiTheme="minorHAnsi" w:hAnsiTheme="minorHAnsi" w:cstheme="minorHAnsi"/>
-          <w:b/>
-          <w:sz w:val="22"/>
-          <w:szCs w:val="22"/>
-        </w:rPr>
-        <w:t>GPRS</w:t>
-      </w:r>
-      <w:r>
-        <w:rPr>
-          <w:rFonts w:asciiTheme="minorHAnsi" w:hAnsiTheme="minorHAnsi" w:cstheme="minorHAnsi"/>
-          <w:sz w:val="22"/>
-          <w:szCs w:val="22"/>
-        </w:rPr>
-        <w:t xml:space="preserve"> pour faire communiquer une plateforme centralisée avec des objets distants. Le réseau </w:t>
-      </w:r>
-      <w:r>
-        <w:rPr>
-          <w:rFonts w:asciiTheme="minorHAnsi" w:hAnsiTheme="minorHAnsi" w:cstheme="minorHAnsi"/>
-          <w:b/>
-          <w:sz w:val="22"/>
-          <w:szCs w:val="22"/>
-        </w:rPr>
-        <w:t>GSM</w:t>
-      </w:r>
-      <w:r>
-        <w:rPr>
-          <w:rFonts w:asciiTheme="minorHAnsi" w:hAnsiTheme="minorHAnsi" w:cstheme="minorHAnsi"/>
-          <w:sz w:val="22"/>
-          <w:szCs w:val="22"/>
-        </w:rPr>
-        <w:t xml:space="preserve"> sur lequel s’appuie la technologie SMS étant plus fiable, il est alors nécessaire de s’appuyer dessus afin d’assurer une continuité des échanges.</w:t>
-      </w:r>
-    </w:p>
-    <w:p>
-      <w:pPr>
-        <w:pStyle w:val="BodyText"/>
-        <w:ind w:firstLine="0"/>
-        <w:rPr>
-          <w:rFonts w:asciiTheme="minorHAnsi" w:hAnsiTheme="minorHAnsi" w:cstheme="minorHAnsi"/>
-          <w:sz w:val="22"/>
-          <w:szCs w:val="22"/>
-        </w:rPr>
-      </w:pPr>
-      <w:r>
-        <w:rPr>
-          <w:rFonts w:asciiTheme="minorHAnsi" w:hAnsiTheme="minorHAnsi" w:cstheme="minorHAnsi"/>
-          <w:sz w:val="22"/>
-          <w:szCs w:val="22"/>
-        </w:rPr>
-        <w:t>Notre choix s’</w:t>
-      </w:r>
-      <w:r>
-        <w:rPr>
-          <w:rFonts w:asciiTheme="minorHAnsi" w:hAnsiTheme="minorHAnsi" w:cstheme="minorHAnsi"/>
-          <w:sz w:val="22"/>
-          <w:szCs w:val="22"/>
-        </w:rPr>
-        <w:t>est porté sur ce projet car cette mission représentait un vrai défi technique pour nous. En effet, notre cursus d’ingénieur est très peu axé sur les réseaux, or nous avons vu dans ce projet une occasion d’approfondir nos connaissances dans cet aspect de l’informatique</w:t>
-      </w:r>
-      <w:r>
-        <w:rPr>
-          <w:rFonts w:asciiTheme="minorHAnsi" w:hAnsiTheme="minorHAnsi" w:cstheme="minorHAnsi"/>
-          <w:sz w:val="22"/>
-          <w:szCs w:val="22"/>
-        </w:rPr>
-        <w:t>.</w:t>
-      </w:r>
-      <w:r>
-        <w:rPr>
-          <w:rFonts w:asciiTheme="minorHAnsi" w:hAnsiTheme="minorHAnsi" w:cstheme="minorHAnsi"/>
-          <w:sz w:val="22"/>
-          <w:szCs w:val="22"/>
-        </w:rPr>
-        <w:t xml:space="preserve"> </w:t>
-      </w:r>
-    </w:p>
-    <w:p>
-      <w:pPr>
-        <w:pStyle w:val="BodyText"/>
-        <w:rPr>
-          <w:rFonts w:asciiTheme="minorHAnsi" w:hAnsiTheme="minorHAnsi" w:cstheme="minorHAnsi"/>
-          <w:sz w:val="22"/>
-          <w:szCs w:val="22"/>
-        </w:rPr>
-      </w:pPr>
-      <w:r>
-        <w:rPr>
-          <w:rFonts w:asciiTheme="minorHAnsi" w:hAnsiTheme="minorHAnsi" w:cstheme="minorHAnsi"/>
-          <w:sz w:val="22"/>
-          <w:szCs w:val="22"/>
-        </w:rPr>
-        <w:t xml:space="preserve">En groupe de </w:t>
-      </w:r>
-      <w:r>
-        <w:rPr>
-          <w:rFonts w:asciiTheme="minorHAnsi" w:hAnsiTheme="minorHAnsi" w:cstheme="minorHAnsi"/>
-          <w:sz w:val="22"/>
-          <w:szCs w:val="22"/>
-        </w:rPr>
-        <w:t>deux</w:t>
-      </w:r>
-      <w:r>
-        <w:rPr>
-          <w:rFonts w:asciiTheme="minorHAnsi" w:hAnsiTheme="minorHAnsi" w:cstheme="minorHAnsi"/>
-          <w:sz w:val="22"/>
-          <w:szCs w:val="22"/>
-        </w:rPr>
-        <w:t xml:space="preserve"> étudiants nous avons mis en application, à l’aide d’un responsable pédagogique, nos acquis en gestion de projets ainsi que nos connaissances en informatique afin de répondre aux besoins du demandeur. </w:t>
-      </w:r>
-    </w:p>
-    <w:p>
-      <w:pPr>
-        <w:pStyle w:val="BodyText"/>
-        <w:rPr>
-          <w:rFonts w:asciiTheme="minorHAnsi" w:hAnsiTheme="minorHAnsi" w:cstheme="minorHAnsi"/>
-          <w:sz w:val="22"/>
-          <w:szCs w:val="22"/>
-        </w:rPr>
-      </w:pPr>
-      <w:r>
-        <w:rPr>
-          <w:rFonts w:asciiTheme="minorHAnsi" w:hAnsiTheme="minorHAnsi" w:cstheme="minorHAnsi"/>
-          <w:sz w:val="22"/>
-          <w:szCs w:val="22"/>
-        </w:rPr>
-        <w:t xml:space="preserve">Le projet a débuté le </w:t>
-      </w:r>
-      <w:r>
-        <w:rPr>
-          <w:rFonts w:asciiTheme="minorHAnsi" w:hAnsiTheme="minorHAnsi" w:cstheme="minorHAnsi"/>
-          <w:sz w:val="22"/>
-          <w:szCs w:val="22"/>
-        </w:rPr>
-        <w:t>5 décembre pour prendre fin le 9 février</w:t>
-      </w:r>
-      <w:r>
-        <w:rPr>
-          <w:rFonts w:asciiTheme="minorHAnsi" w:hAnsiTheme="minorHAnsi" w:cstheme="minorHAnsi"/>
-          <w:sz w:val="22"/>
-          <w:szCs w:val="22"/>
-        </w:rPr>
-        <w:t>, soit une durée de 10</w:t>
-      </w:r>
-      <w:r>
-        <w:rPr>
-          <w:rFonts w:asciiTheme="minorHAnsi" w:hAnsiTheme="minorHAnsi" w:cstheme="minorHAnsi"/>
-          <w:sz w:val="22"/>
-          <w:szCs w:val="22"/>
-        </w:rPr>
-        <w:t xml:space="preserve"> semaines.</w:t>
-      </w:r>
-    </w:p>
-    <w:p>
-      <w:pPr>
-        <w:pStyle w:val="BodyText"/>
-        <w:rPr>
-          <w:rFonts w:asciiTheme="minorHAnsi" w:hAnsiTheme="minorHAnsi" w:cstheme="minorHAnsi"/>
-          <w:sz w:val="22"/>
-          <w:szCs w:val="22"/>
-        </w:rPr>
-      </w:pPr>
-      <w:r>
-        <w:rPr>
-          <w:rFonts w:asciiTheme="minorHAnsi" w:hAnsiTheme="minorHAnsi" w:cstheme="minorHAnsi"/>
-          <w:sz w:val="22"/>
-          <w:szCs w:val="22"/>
-        </w:rPr>
-        <w:t xml:space="preserve">Ce rapport vise à expliquer de manière synthétique le travail accompli durant </w:t>
-      </w:r>
-      <w:r>
-        <w:rPr>
-          <w:rFonts w:asciiTheme="minorHAnsi" w:hAnsiTheme="minorHAnsi" w:cstheme="minorHAnsi"/>
-          <w:sz w:val="22"/>
-          <w:szCs w:val="22"/>
-        </w:rPr>
-        <w:t>ce</w:t>
-      </w:r>
-      <w:r>
-        <w:rPr>
-          <w:rFonts w:asciiTheme="minorHAnsi" w:hAnsiTheme="minorHAnsi" w:cstheme="minorHAnsi"/>
-          <w:sz w:val="22"/>
-          <w:szCs w:val="22"/>
-        </w:rPr>
-        <w:t xml:space="preserve"> projet. Pour plus de détails, nous vous invitons à vous reporter au rapport technique.</w:t>
-      </w:r>
-    </w:p>
-    <w:p>
-      <w:pPr>
-        <w:pStyle w:val="BodyText"/>
-        <w:ind w:firstLine="0"/>
-        <w:rPr>
-          <w:rFonts w:asciiTheme="minorHAnsi" w:hAnsiTheme="minorHAnsi" w:cstheme="minorHAnsi"/>
-          <w:sz w:val="22"/>
-          <w:szCs w:val="22"/>
-        </w:rPr>
-      </w:pPr>
-      <w:r>
-        <w:rPr>
-          <w:rFonts w:asciiTheme="minorHAnsi" w:hAnsiTheme="minorHAnsi" w:cstheme="minorHAnsi"/>
-          <w:sz w:val="22"/>
-          <w:szCs w:val="22"/>
-        </w:rPr>
-        <w:t xml:space="preserve">Dans un premier temps nous présenterons le contexte général dans lequel nous avons évolué. Puis nous aborderons les objectifs attendus et le travail réalisé pour les atteindre. Nous décrirons ensuite la démarche suivie et les problèmes que nous avons rencontrés. </w:t>
-      </w:r>
-      <w:r>
-        <w:rPr>
-          <w:rFonts w:asciiTheme="minorHAnsi" w:hAnsiTheme="minorHAnsi" w:cstheme="minorHAnsi"/>
-          <w:sz w:val="22"/>
-          <w:szCs w:val="22"/>
-        </w:rPr>
-        <w:t>Enfin, nous ferons un bilan sur le travail que nous avons effectué.</w:t>
-      </w:r>
-    </w:p>
-    <w:p>
-      <w:pPr>
-        <w:pStyle w:val="Heading1"/>
-      </w:pPr>
-      <w:r>
-        <w:br w:type="page"/>
-      </w:r>
-      <w:bookmarkStart w:id="1" w:name="_Toc314425997"/>
-      <w:r>
-        <w:lastRenderedPageBreak/>
-        <w:t xml:space="preserve"> </w:t>
-      </w:r>
-      <w:r>
-        <w:t>Présentation de l’environnement</w:t>
-      </w:r>
-      <w:bookmarkEnd w:id="1"/>
-    </w:p>
-    <w:p>
-      <w:pPr>
-        <w:pStyle w:val="Heading2"/>
-      </w:pPr>
-      <w:bookmarkStart w:id="2" w:name="_Toc314425998"/>
-      <w:r>
-        <w:t>L</w:t>
-      </w:r>
-      <w:bookmarkEnd w:id="2"/>
-      <w:r>
-        <w:t>e groupe SYNOX</w:t>
-      </w:r>
-    </w:p>
-    <w:p/>
-    <w:p>
-      <w:r>
-        <w:t>Le groupe SYNOX est une société informatique spécialisée dans les solutions mobiles et collaborative.</w:t>
-      </w:r>
-    </w:p>
-    <w:p>
-      <w:r>
-        <w:t>Son activité porte essentiellement sur développement spécifique et la mise en place de d’infrastructures mobiles.</w:t>
-      </w:r>
-      <w:bookmarkStart w:id="3" w:name="_GoBack"/>
-      <w:bookmarkEnd w:id="3"/>
-    </w:p>
-    <w:p>
-      <w:pPr>
-        <w:pStyle w:val="BodyText"/>
-      </w:pPr>
-      <w:r>
-        <w:t xml:space="preserve">En 2010 son chiffre d’affaires a atteint plus 2,5 millions d’euros </w:t>
-      </w:r>
-      <w:r>
-        <w:t xml:space="preserve">porté par la bonne santé du </w:t>
       </w:r>
       <w:r>
         <w:rPr>
           <w:b/>
         </w:rPr>
-        <w:t>cloud computing</w:t>
-      </w:r>
+        <w:t>plateforme de gestion d’envo</w:t>
+      </w:r>
+      <w:r>
+        <w:rPr>
+          <w:b/>
+        </w:rPr>
+        <w:t xml:space="preserve">i et de réception de SMS </w:t>
+      </w:r>
+      <w:r>
+        <w:rPr>
+          <w:b/>
+        </w:rPr>
+        <w:t>échangés par des objets communicants</w:t>
+      </w:r>
+      <w:r>
+        <w:t xml:space="preserve">. En effet, la problématique actuelle repose sur le manque de fiabilité du réseau </w:t>
+      </w:r>
+      <w:r>
+        <w:rPr>
+          <w:b/>
+        </w:rPr>
+        <w:t>GPRS</w:t>
+      </w:r>
+      <w:r>
+        <w:t xml:space="preserve"> pour faire communiquer une plateforme centralisée avec des objets distants. Le réseau </w:t>
+      </w:r>
+      <w:r>
+        <w:rPr>
+          <w:b/>
+        </w:rPr>
+        <w:t>GSM</w:t>
+      </w:r>
+      <w:r>
+        <w:t xml:space="preserve"> sur lequel s’appuie la technologie SMS étant plus fiable, il est alors nécessaire de s’appuyer dessus afin d’assurer une continuité des échanges.</w:t>
+      </w:r>
+    </w:p>
+    <w:p>
+      <w:r>
+        <w:t>Notre choix s’</w:t>
+      </w:r>
+      <w:r>
+        <w:t>est porté sur ce projet car cette mission représentait un vrai défi technique pour nous. En effet, notre cursus d’ingénieur est très peu axé sur les réseaux, or nous avons vu dans ce projet une occasion d’approfondir nos connaissances dans cet aspect de l’informatique</w:t>
+      </w:r>
+      <w:r>
+        <w:t>.</w:t>
+      </w:r>
+      <w:r>
+        <w:t xml:space="preserve"> </w:t>
+      </w:r>
+    </w:p>
+    <w:p>
+      <w:r>
+        <w:t xml:space="preserve">En groupe de </w:t>
+      </w:r>
+      <w:r>
+        <w:t>deux</w:t>
+      </w:r>
+      <w:r>
+        <w:t xml:space="preserve"> étudiants nous avons mis en application, à l’aide d’un responsable pédagogique, nos acquis en gestion de projets ainsi que nos connaissances en informatique afin de répondre aux besoins du demandeur. </w:t>
+      </w:r>
+    </w:p>
+    <w:p>
+      <w:r>
+        <w:t xml:space="preserve">Le projet a débuté le </w:t>
+      </w:r>
+      <w:r>
+        <w:t>5 décembre pour prendre fin le 9 février</w:t>
+      </w:r>
+      <w:r>
+        <w:t>, soit une durée de 10</w:t>
+      </w:r>
+      <w:r>
+        <w:t xml:space="preserve"> semaines.</w:t>
+      </w:r>
+    </w:p>
+    <w:p>
+      <w:r>
+        <w:t xml:space="preserve">Ce rapport vise à expliquer de manière synthétique le travail accompli durant </w:t>
+      </w:r>
+      <w:r>
+        <w:t>ce</w:t>
+      </w:r>
+      <w:r>
+        <w:t xml:space="preserve"> projet. Pour plus de détails, nous vous invitons à vous reporter au rapport technique.</w:t>
+      </w:r>
+    </w:p>
+    <w:p>
+      <w:r>
+        <w:t xml:space="preserve">Dans un premier temps nous présenterons le contexte général dans lequel nous avons évolué. Puis nous aborderons les objectifs attendus et le travail réalisé pour les atteindre. Nous décrirons ensuite la démarche suivie et les problèmes que nous avons rencontrés. </w:t>
+      </w:r>
+      <w:r>
+        <w:t>Enfin, nous ferons un bilan sur le travail que nous avons effectué.</w:t>
+      </w:r>
+    </w:p>
+    <w:p>
+      <w:pPr>
+        <w:pStyle w:val="Heading1"/>
+      </w:pPr>
+      <w:r>
+        <w:br w:type="page"/>
+      </w:r>
+      <w:bookmarkStart w:id="1" w:name="_Toc314425997"/>
+      <w:r>
+        <w:lastRenderedPageBreak/>
+        <w:t xml:space="preserve"> </w:t>
+      </w:r>
+      <w:r>
+        <w:t>Présentation de l’environnement</w:t>
+      </w:r>
+      <w:bookmarkEnd w:id="1"/>
+    </w:p>
+    <w:p>
+      <w:pPr>
+        <w:pStyle w:val="Heading2"/>
+      </w:pPr>
+      <w:bookmarkStart w:id="2" w:name="_Toc314425998"/>
+      <w:r>
+        <w:t>L</w:t>
+      </w:r>
+      <w:bookmarkEnd w:id="2"/>
+      <w:r>
+        <w:t>e groupe SYNOX</w:t>
+      </w:r>
+    </w:p>
+    <w:p/>
+    <w:p>
+      <w:r>
+        <w:t>Le groupe SYNOX est une société informatique spécialisée dans les solutions mobiles et collaborative.</w:t>
+      </w:r>
+      <w:r>
+        <w:t xml:space="preserve"> </w:t>
+      </w:r>
+      <w:r>
+        <w:t>Son activité porte essentiellement sur développement spécifique et la mise en place de d’infrastructures mobiles.</w:t>
+      </w:r>
+    </w:p>
+    <w:p>
+      <w:r>
+        <w:t xml:space="preserve">En 2010 son chiffre d’affaires a atteint plus 2,5 millions d’euros </w:t>
+      </w:r>
+      <w:r>
+        <w:t xml:space="preserve">porté par la bonne santé du </w:t>
+      </w:r>
+      <w:proofErr w:type="spellStart"/>
+      <w:r>
+        <w:rPr>
+          <w:b/>
+        </w:rPr>
+        <w:t>cloud</w:t>
+      </w:r>
+      <w:proofErr w:type="spellEnd"/>
+      <w:r>
+        <w:rPr>
+          <w:b/>
+        </w:rPr>
+        <w:t xml:space="preserve"> </w:t>
+      </w:r>
+      <w:proofErr w:type="spellStart"/>
+      <w:r>
+        <w:rPr>
+          <w:b/>
+        </w:rPr>
+        <w:t>computing</w:t>
+      </w:r>
+      <w:proofErr w:type="spellEnd"/>
       <w:r>
         <w:rPr>
           <w:b/>
@@ -4071,13 +3994,16 @@
       <w:pPr>
         <w:pStyle w:val="Heading2"/>
       </w:pPr>
-      <w:bookmarkStart w:id="4" w:name="_Toc314425999"/>
+      <w:bookmarkStart w:id="3" w:name="_Toc314425999"/>
       <w:r>
         <w:t xml:space="preserve">La plateforme </w:t>
       </w:r>
-      <w:bookmarkEnd w:id="4"/>
-      <w:r>
-        <w:t>Machine-2-Machine de gestion d’objets communicants</w:t>
+      <w:bookmarkEnd w:id="3"/>
+      <w:r>
+        <w:t>Machine-to-</w:t>
+      </w:r>
+      <w:r>
+        <w:t>Machine de gestion d’objets communicants</w:t>
       </w:r>
     </w:p>
     <w:p/>
@@ -4129,52 +4055,169 @@
       <w:pPr>
         <w:pStyle w:val="Heading1"/>
       </w:pPr>
-      <w:bookmarkStart w:id="5" w:name="_Toc314426000"/>
+      <w:bookmarkStart w:id="4" w:name="_Toc314426000"/>
       <w:r>
         <w:lastRenderedPageBreak/>
         <w:t>Présentation du projet</w:t>
       </w:r>
+      <w:bookmarkEnd w:id="4"/>
+    </w:p>
+    <w:p>
+      <w:pPr>
+        <w:pStyle w:val="Heading2"/>
+      </w:pPr>
+      <w:bookmarkStart w:id="5" w:name="_Toc314426001"/>
+      <w:r>
+        <w:t>Le problème de gestion</w:t>
+      </w:r>
       <w:bookmarkEnd w:id="5"/>
     </w:p>
     <w:p>
+      <w:r>
+        <w:t>L</w:t>
+      </w:r>
+      <w:r>
+        <w:t>es objets de l</w:t>
+      </w:r>
+      <w:r>
+        <w:t xml:space="preserve">a plateforme M2M </w:t>
+      </w:r>
+      <w:r>
+        <w:t xml:space="preserve">du groupe Synox utilise actuellement le réseau GPRS pour communiquer. Cependant, il se peut que </w:t>
+      </w:r>
+      <w:r>
+        <w:t>c</w:t>
+      </w:r>
+      <w:r>
+        <w:t xml:space="preserve">e réseau ne soit pas disponible </w:t>
+      </w:r>
+      <w:r>
+        <w:t>à certains endroits et à certains, rendant impossible toute communication entre les objets distants et la plateforme. Une solution de secours doit donc être envisager pour pouvoir communiquer sans réseau GPRS en cas de nécessité.</w:t>
+      </w:r>
+    </w:p>
+    <w:p>
       <w:pPr>
         <w:pStyle w:val="Heading2"/>
       </w:pPr>
-      <w:bookmarkStart w:id="6" w:name="_Toc314426001"/>
-      <w:r>
-        <w:t>Le problème de gestion</w:t>
+      <w:bookmarkStart w:id="6" w:name="_Toc314426002"/>
+      <w:r>
+        <w:t>Les besoins fonctionnels</w:t>
       </w:r>
       <w:bookmarkEnd w:id="6"/>
     </w:p>
     <w:p>
+      <w:r>
+        <w:t>Pour pallier ce problème, Synox a choisi d’utiliser le réseau GSM, beaucoup plus fiable, en permettant aux machines à distance de communiquer avec la plateforme par SMS.</w:t>
+      </w:r>
+    </w:p>
+    <w:p>
+      <w:r>
+        <w:t xml:space="preserve">Il faut donc que les machines, dotées en conséquence d’un modem SMS, puissent envoyer et recevoir  des SMS. De même, la plateforme doit être dotée des mêmes capacités. De plus, elle sera associée à une base de données enregistrant tous les messages, ainsi qu’à une interface graphique de gestion </w:t>
+      </w:r>
+      <w:r>
+        <w:t>en ligne pour permettre aux utilisateurs d’écrire directement des SMS aux machines.</w:t>
+      </w:r>
+    </w:p>
+    <w:p>
+      <w:r>
+        <w:t>Un service Windows sera à l’écoute de la plateforme et se chargera de lancer l’envoi des nouveaux messages en base de données et de recevoir et stocker les messages arrivants.</w:t>
+      </w:r>
+      <w:bookmarkStart w:id="7" w:name="_GoBack"/>
+      <w:bookmarkEnd w:id="7"/>
+    </w:p>
+    <w:p>
       <w:pPr>
         <w:pStyle w:val="Heading2"/>
       </w:pPr>
-      <w:bookmarkStart w:id="7" w:name="_Toc314426002"/>
-      <w:r>
-        <w:t>Les besoins fonctionnels</w:t>
-      </w:r>
-      <w:bookmarkEnd w:id="7"/>
-    </w:p>
+      <w:bookmarkStart w:id="8" w:name="_Toc314426003"/>
+      <w:r>
+        <w:t>La mission</w:t>
+      </w:r>
+      <w:bookmarkEnd w:id="8"/>
+    </w:p>
+    <w:p>
+      <w:r>
+        <w:t xml:space="preserve">Le projet consiste à créer une plateforme de gestion de SMS centralisée. En effet, Synox héberge des applications pour ses clients et a besoin de fournir aux applications la possibilité d’envoyer des SMS. L’idée est donc de mettre en place une solution mutualisée accessible via une interface (UI ou/et </w:t>
+      </w:r>
+      <w:proofErr w:type="spellStart"/>
+      <w:r>
+        <w:t>Webservice</w:t>
+      </w:r>
+      <w:proofErr w:type="spellEnd"/>
+      <w:r>
+        <w:t xml:space="preserve">) permettant un accès simple et sécurisé aux applications. Les SMS seront envoyés à partir d’un modem SMS connecté à un serveur. </w:t>
+      </w:r>
+    </w:p>
+    <w:p>
+      <w:pPr>
+        <w:pStyle w:val="Heading3"/>
+      </w:pPr>
+      <w:r>
+        <w:t>Envoi de SMS</w:t>
+      </w:r>
+    </w:p>
+    <w:p>
+      <w:r>
+        <w:t>La première  partie consiste à mettre en place le système d’envoi de SMS à partir d’</w:t>
+      </w:r>
+      <w:r>
+        <w:t>un service Windows qui</w:t>
+      </w:r>
+      <w:r>
+        <w:t xml:space="preserve"> a pour objectif de lire dans une</w:t>
+      </w:r>
+      <w:r>
+        <w:t xml:space="preserve"> base de données les messages en attente d’envoi et de les transmettre au modem SMS</w:t>
+      </w:r>
+      <w:r>
+        <w:t xml:space="preserve">. </w:t>
+      </w:r>
+    </w:p>
+    <w:p>
+      <w:r>
+        <w:t>Le modèle de données doit permettre l’enregistrement des messages en attente d’envoi, ceux envoyés et ceux reçus.</w:t>
+      </w:r>
+    </w:p>
+    <w:p>
+      <w:pPr>
+        <w:pStyle w:val="Heading3"/>
+      </w:pPr>
+      <w:r>
+        <w:t>Réception et traitement des SMS</w:t>
+      </w:r>
+    </w:p>
+    <w:p>
+      <w:r>
+        <w:t xml:space="preserve">La deuxième partie consiste à mettre en place un système permettant de recevoir des SMS afin que le message puisse être interprété par la plateforme. </w:t>
+      </w:r>
+    </w:p>
+    <w:p>
+      <w:pPr>
+        <w:pStyle w:val="Heading3"/>
+      </w:pPr>
+      <w:r>
+        <w:t>Interface de gestion des SMS</w:t>
+      </w:r>
+    </w:p>
+    <w:p>
+      <w:r>
+        <w:t>L’interface permet d’alimenter la base de données pour insérer les messages à envoyer.</w:t>
+      </w:r>
+    </w:p>
+    <w:p>
+      <w:r>
+        <w:t xml:space="preserve">L’interface sera sous forme de web Service pour que les applications Synox puissent s’y connecter simplement. Il peut également être envisagé de créer un site web d’administration pour </w:t>
+      </w:r>
+      <w:r>
+        <w:lastRenderedPageBreak/>
+        <w:t>visualiser les messages envoyés/reçus ainsi qu’une interface pour envoyer le SMS avec les options possibles par le format PDU.</w:t>
+      </w:r>
+    </w:p>
+    <w:p/>
     <w:p>
       <w:pPr>
         <w:pStyle w:val="Heading2"/>
       </w:pPr>
-      <w:bookmarkStart w:id="8" w:name="_Toc314426003"/>
-      <w:r>
-        <w:t>La mission</w:t>
-      </w:r>
-      <w:bookmarkEnd w:id="8"/>
-    </w:p>
-    <w:p>
-      <w:r>
-        <w:t xml:space="preserve">Le projet consiste à créer une plateforme de gestion de SMS centralisée. En effet, Synox héberge des applications pour ses clients et a besoin de fournir aux applications la possibilité d’envoyer des SMS. L’idée est donc de mettre en place une solution mutualisée accessible via une interface (UI ou/et Webservice) permettant un accès simple et sécurisé aux applications. Les SMS seront envoyés à partir d’un modem SMS connecté à un serveur. </w:t>
-      </w:r>
-    </w:p>
-    <w:p>
-      <w:pPr>
-        <w:pStyle w:val="Heading2"/>
-      </w:pPr>
       <w:bookmarkStart w:id="9" w:name="_Toc314426004"/>
       <w:r>
         <w:t>Contraintes</w:t>
@@ -4190,6 +4233,21 @@
         <w:t>Contraintes techniques</w:t>
       </w:r>
       <w:bookmarkEnd w:id="10"/>
+    </w:p>
+    <w:p>
+      <w:r>
+        <w:t>Framework .NET 4.0</w:t>
+      </w:r>
+    </w:p>
+    <w:p>
+      <w:r>
+        <w:t>Base de données SQL Server 2008</w:t>
+      </w:r>
+    </w:p>
+    <w:p>
+      <w:r>
+        <w:t>LINQ To SQL</w:t>
+      </w:r>
     </w:p>
     <w:p>
       <w:pPr>
@@ -4478,10 +4536,12 @@
         <w:ind w:left="432" w:hanging="432"/>
       </w:pPr>
       <w:bookmarkStart w:id="26" w:name="_Toc314426021"/>
+      <w:proofErr w:type="spellStart"/>
       <w:r>
         <w:t>Summary</w:t>
       </w:r>
       <w:bookmarkEnd w:id="26"/>
+      <w:proofErr w:type="spellEnd"/>
     </w:p>
     <w:sectPr>
       <w:headerReference w:type="default" r:id="rId13"/>
@@ -4556,7 +4616,7 @@
           <w:rPr>
             <w:noProof/>
           </w:rPr>
-          <w:t>5</w:t>
+          <w:t>7</w:t>
         </w:r>
         <w:r>
           <w:rPr>
@@ -5013,6 +5073,119 @@
       <w:pPr>
         <w:ind w:left="1584" w:hanging="1584"/>
       </w:pPr>
+    </w:lvl>
+  </w:abstractNum>
+  <w:abstractNum w:abstractNumId="12">
+    <w:nsid w:val="7A2E0141"/>
+    <w:multiLevelType w:val="hybridMultilevel"/>
+    <w:tmpl w:val="B6962FF4"/>
+    <w:lvl w:ilvl="0" w:tplc="040C0001">
+      <w:start w:val="1"/>
+      <w:numFmt w:val="bullet"/>
+      <w:lvlText w:val=""/>
+      <w:lvlJc w:val="left"/>
+      <w:pPr>
+        <w:ind w:left="720" w:hanging="360"/>
+      </w:pPr>
+      <w:rPr>
+        <w:rFonts w:ascii="Symbol" w:hAnsi="Symbol" w:hint="default"/>
+      </w:rPr>
+    </w:lvl>
+    <w:lvl w:ilvl="1" w:tplc="040C0003" w:tentative="1">
+      <w:start w:val="1"/>
+      <w:numFmt w:val="bullet"/>
+      <w:lvlText w:val="o"/>
+      <w:lvlJc w:val="left"/>
+      <w:pPr>
+        <w:ind w:left="1440" w:hanging="360"/>
+      </w:pPr>
+      <w:rPr>
+        <w:rFonts w:ascii="Courier New" w:hAnsi="Courier New" w:cs="Courier New" w:hint="default"/>
+      </w:rPr>
+    </w:lvl>
+    <w:lvl w:ilvl="2" w:tplc="040C0005" w:tentative="1">
+      <w:start w:val="1"/>
+      <w:numFmt w:val="bullet"/>
+      <w:lvlText w:val=""/>
+      <w:lvlJc w:val="left"/>
+      <w:pPr>
+        <w:ind w:left="2160" w:hanging="360"/>
+      </w:pPr>
+      <w:rPr>
+        <w:rFonts w:ascii="Wingdings" w:hAnsi="Wingdings" w:hint="default"/>
+      </w:rPr>
+    </w:lvl>
+    <w:lvl w:ilvl="3" w:tplc="040C0001" w:tentative="1">
+      <w:start w:val="1"/>
+      <w:numFmt w:val="bullet"/>
+      <w:lvlText w:val=""/>
+      <w:lvlJc w:val="left"/>
+      <w:pPr>
+        <w:ind w:left="2880" w:hanging="360"/>
+      </w:pPr>
+      <w:rPr>
+        <w:rFonts w:ascii="Symbol" w:hAnsi="Symbol" w:hint="default"/>
+      </w:rPr>
+    </w:lvl>
+    <w:lvl w:ilvl="4" w:tplc="040C0003" w:tentative="1">
+      <w:start w:val="1"/>
+      <w:numFmt w:val="bullet"/>
+      <w:lvlText w:val="o"/>
+      <w:lvlJc w:val="left"/>
+      <w:pPr>
+        <w:ind w:left="3600" w:hanging="360"/>
+      </w:pPr>
+      <w:rPr>
+        <w:rFonts w:ascii="Courier New" w:hAnsi="Courier New" w:cs="Courier New" w:hint="default"/>
+      </w:rPr>
+    </w:lvl>
+    <w:lvl w:ilvl="5" w:tplc="040C0005" w:tentative="1">
+      <w:start w:val="1"/>
+      <w:numFmt w:val="bullet"/>
+      <w:lvlText w:val=""/>
+      <w:lvlJc w:val="left"/>
+      <w:pPr>
+        <w:ind w:left="4320" w:hanging="360"/>
+      </w:pPr>
+      <w:rPr>
+        <w:rFonts w:ascii="Wingdings" w:hAnsi="Wingdings" w:hint="default"/>
+      </w:rPr>
+    </w:lvl>
+    <w:lvl w:ilvl="6" w:tplc="040C0001" w:tentative="1">
+      <w:start w:val="1"/>
+      <w:numFmt w:val="bullet"/>
+      <w:lvlText w:val=""/>
+      <w:lvlJc w:val="left"/>
+      <w:pPr>
+        <w:ind w:left="5040" w:hanging="360"/>
+      </w:pPr>
+      <w:rPr>
+        <w:rFonts w:ascii="Symbol" w:hAnsi="Symbol" w:hint="default"/>
+      </w:rPr>
+    </w:lvl>
+    <w:lvl w:ilvl="7" w:tplc="040C0003" w:tentative="1">
+      <w:start w:val="1"/>
+      <w:numFmt w:val="bullet"/>
+      <w:lvlText w:val="o"/>
+      <w:lvlJc w:val="left"/>
+      <w:pPr>
+        <w:ind w:left="5760" w:hanging="360"/>
+      </w:pPr>
+      <w:rPr>
+        <w:rFonts w:ascii="Courier New" w:hAnsi="Courier New" w:cs="Courier New" w:hint="default"/>
+      </w:rPr>
+    </w:lvl>
+    <w:lvl w:ilvl="8" w:tplc="040C0005" w:tentative="1">
+      <w:start w:val="1"/>
+      <w:numFmt w:val="bullet"/>
+      <w:lvlText w:val=""/>
+      <w:lvlJc w:val="left"/>
+      <w:pPr>
+        <w:ind w:left="6480" w:hanging="360"/>
+      </w:pPr>
+      <w:rPr>
+        <w:rFonts w:ascii="Wingdings" w:hAnsi="Wingdings" w:hint="default"/>
+      </w:rPr>
     </w:lvl>
   </w:abstractNum>
   <w:num w:numId="1">
@@ -5050,6 +5223,9 @@
   </w:num>
   <w:num w:numId="12">
     <w:abstractNumId w:val="10"/>
+  </w:num>
+  <w:num w:numId="13">
+    <w:abstractNumId w:val="12"/>
   </w:num>
 </w:numbering>
 </file>
@@ -5214,8 +5390,9 @@
   <w:style w:type="paragraph" w:default="1" w:styleId="Normal">
     <w:name w:val="Normal"/>
     <w:qFormat/>
-    <w:rsid w:val="003E623D"/>
+    <w:rsid w:val="00624329"/>
     <w:pPr>
+      <w:ind w:firstLine="397"/>
       <w:jc w:val="both"/>
     </w:pPr>
   </w:style>
@@ -5311,7 +5488,6 @@
     <w:next w:val="Normal"/>
     <w:link w:val="Heading4Char"/>
     <w:uiPriority w:val="9"/>
-    <w:semiHidden/>
     <w:unhideWhenUsed/>
     <w:qFormat/>
     <w:rsid w:val="0017409D"/>
@@ -5545,7 +5721,6 @@
     <w:basedOn w:val="DefaultParagraphFont"/>
     <w:link w:val="Heading4"/>
     <w:uiPriority w:val="9"/>
-    <w:semiHidden/>
     <w:rsid w:val="0017409D"/>
     <w:rPr>
       <w:rFonts w:asciiTheme="majorHAnsi" w:eastAsiaTheme="majorEastAsia" w:hAnsiTheme="majorHAnsi" w:cstheme="majorBidi"/>
@@ -6033,8 +6208,9 @@
   <w:style w:type="paragraph" w:default="1" w:styleId="Normal">
     <w:name w:val="Normal"/>
     <w:qFormat/>
-    <w:rsid w:val="003E623D"/>
+    <w:rsid w:val="00624329"/>
     <w:pPr>
+      <w:ind w:firstLine="397"/>
       <w:jc w:val="both"/>
     </w:pPr>
   </w:style>
@@ -6130,7 +6306,6 @@
     <w:next w:val="Normal"/>
     <w:link w:val="Heading4Char"/>
     <w:uiPriority w:val="9"/>
-    <w:semiHidden/>
     <w:unhideWhenUsed/>
     <w:qFormat/>
     <w:rsid w:val="0017409D"/>
@@ -6364,7 +6539,6 @@
     <w:basedOn w:val="DefaultParagraphFont"/>
     <w:link w:val="Heading4"/>
     <w:uiPriority w:val="9"/>
-    <w:semiHidden/>
     <w:rsid w:val="0017409D"/>
     <w:rPr>
       <w:rFonts w:asciiTheme="majorHAnsi" w:eastAsiaTheme="majorEastAsia" w:hAnsiTheme="majorHAnsi" w:cstheme="majorBidi"/>
@@ -7001,7 +7175,7 @@
 </file>
 
 <file path=customXml/itemProps2.xml><?xml version="1.0" encoding="utf-8"?>
-<ds:datastoreItem xmlns:ds="http://schemas.openxmlformats.org/officeDocument/2006/customXml" ds:itemID="{4B9D78AD-B4AA-4655-82DF-C19F8C5660EA}">
+<ds:datastoreItem xmlns:ds="http://schemas.openxmlformats.org/officeDocument/2006/customXml" ds:itemID="{A329B328-E146-402A-90AA-A35835B38D8A}">
   <ds:schemaRefs>
     <ds:schemaRef ds:uri="http://schemas.openxmlformats.org/officeDocument/2006/bibliography"/>
   </ds:schemaRefs>

</xml_diff>